<commit_message>
- Guardados cambios en el documento pa bernardo
</commit_message>
<xml_diff>
--- a/Sigils Technical Document.docx
+++ b/Sigils Technical Document.docx
@@ -10,8 +10,12 @@
           <w:docPartUnique/>
         </w:docPartObj>
       </w:sdtPr>
+      <w:sdtEndPr/>
       <w:sdtContent>
         <w:p>
+          <w:pPr>
+            <w:spacing w:line="276" w:lineRule="auto"/>
+          </w:pPr>
           <w:r>
             <w:pict>
               <v:shapetype id="_x0000_t75" coordsize="21600,21600" o:spt="75" o:preferrelative="t" path="m@4@5l@4@11@9@11@9@5xe" filled="f" stroked="f">
@@ -33,16 +37,20 @@
                 <v:path o:extrusionok="f" gradientshapeok="t" o:connecttype="rect"/>
                 <o:lock v:ext="edit" aspectratio="t"/>
               </v:shapetype>
-              <v:shape id="_x0000_i1044" type="#_x0000_t75" style="width:424.15pt;height:424.15pt">
-                <v:imagedata r:id="rId6" o:title="LOGO FEATLANDER ALPHA"/>
+              <v:shape id="_x0000_i1025" type="#_x0000_t75" style="width:424.15pt;height:424.15pt">
+                <v:imagedata r:id="rId8" o:title="LOGO FEATLANDER ALPHA"/>
               </v:shape>
             </w:pict>
           </w:r>
         </w:p>
         <w:p>
+          <w:pPr>
+            <w:spacing w:line="276" w:lineRule="auto"/>
+          </w:pPr>
           <w:r>
             <w:rPr>
               <w:noProof/>
+              <w:lang w:eastAsia="es-ES"/>
             </w:rPr>
             <mc:AlternateContent>
               <mc:Choice Requires="wpg">
@@ -215,6 +223,7 @@
                                       <w:dataBinding w:prefixMappings="xmlns:ns0='http://purl.org/dc/elements/1.1/' xmlns:ns1='http://schemas.openxmlformats.org/package/2006/metadata/core-properties' " w:xpath="/ns1:coreProperties[1]/ns0:title[1]" w:storeItemID="{6C3C8BC8-F283-45AE-878A-BAB7291924A1}"/>
                                       <w:text/>
                                     </w:sdtPr>
+                                    <w:sdtEndPr/>
                                     <w:sdtContent>
                                       <w:r>
                                         <w:rPr>
@@ -385,6 +394,7 @@
                                 <w:dataBinding w:prefixMappings="xmlns:ns0='http://purl.org/dc/elements/1.1/' xmlns:ns1='http://schemas.openxmlformats.org/package/2006/metadata/core-properties' " w:xpath="/ns1:coreProperties[1]/ns0:title[1]" w:storeItemID="{6C3C8BC8-F283-45AE-878A-BAB7291924A1}"/>
                                 <w:text/>
                               </w:sdtPr>
+                              <w:sdtEndPr/>
                               <w:sdtContent>
                                 <w:r>
                                   <w:rPr>
@@ -413,6 +423,7 @@
           <w:r>
             <w:rPr>
               <w:noProof/>
+              <w:lang w:eastAsia="es-ES"/>
             </w:rPr>
             <mc:AlternateContent>
               <mc:Choice Requires="wps">
@@ -495,6 +506,7 @@
                                     <w:dataBinding w:prefixMappings="xmlns:ns0='http://schemas.microsoft.com/office/2006/coverPageProps' " w:xpath="/ns0:CoverPageProperties[1]/ns0:CompanyAddress[1]" w:storeItemID="{55AF091B-3C7A-41E3-B477-F2FDAA23CFDA}"/>
                                     <w:text/>
                                   </w:sdtPr>
+                                  <w:sdtEndPr/>
                                   <w:sdtContent>
                                     <w:r>
                                       <w:rPr>
@@ -567,6 +579,7 @@
                               <w:dataBinding w:prefixMappings="xmlns:ns0='http://schemas.microsoft.com/office/2006/coverPageProps' " w:xpath="/ns0:CoverPageProperties[1]/ns0:CompanyAddress[1]" w:storeItemID="{55AF091B-3C7A-41E3-B477-F2FDAA23CFDA}"/>
                               <w:text/>
                             </w:sdtPr>
+                            <w:sdtEndPr/>
                             <w:sdtContent>
                               <w:r>
                                 <w:rPr>
@@ -590,6 +603,7 @@
           <w:r>
             <w:rPr>
               <w:noProof/>
+              <w:lang w:eastAsia="es-ES"/>
             </w:rPr>
             <mc:AlternateContent>
               <mc:Choice Requires="wps">
@@ -664,6 +678,7 @@
                                   <w:dataBinding w:prefixMappings="xmlns:ns0='http://purl.org/dc/elements/1.1/' xmlns:ns1='http://schemas.openxmlformats.org/package/2006/metadata/core-properties' " w:xpath="/ns1:coreProperties[1]/ns0:subject[1]" w:storeItemID="{6C3C8BC8-F283-45AE-878A-BAB7291924A1}"/>
                                   <w:text/>
                                 </w:sdtPr>
+                                <w:sdtEndPr/>
                                 <w:sdtContent>
                                   <w:p>
                                     <w:pPr>
@@ -713,6 +728,7 @@
                                     <w:dataBinding w:prefixMappings="xmlns:ns0='http://purl.org/dc/elements/1.1/' xmlns:ns1='http://schemas.openxmlformats.org/package/2006/metadata/core-properties' " w:xpath="/ns1:coreProperties[1]/ns0:creator[1]" w:storeItemID="{6C3C8BC8-F283-45AE-878A-BAB7291924A1}"/>
                                     <w:text/>
                                   </w:sdtPr>
+                                  <w:sdtEndPr/>
                                   <w:sdtContent>
                                     <w:r>
                                       <w:rPr>
@@ -774,6 +790,7 @@
                             <w:dataBinding w:prefixMappings="xmlns:ns0='http://purl.org/dc/elements/1.1/' xmlns:ns1='http://schemas.openxmlformats.org/package/2006/metadata/core-properties' " w:xpath="/ns1:coreProperties[1]/ns0:subject[1]" w:storeItemID="{6C3C8BC8-F283-45AE-878A-BAB7291924A1}"/>
                             <w:text/>
                           </w:sdtPr>
+                          <w:sdtEndPr/>
                           <w:sdtContent>
                             <w:p>
                               <w:pPr>
@@ -823,6 +840,7 @@
                               <w:dataBinding w:prefixMappings="xmlns:ns0='http://purl.org/dc/elements/1.1/' xmlns:ns1='http://schemas.openxmlformats.org/package/2006/metadata/core-properties' " w:xpath="/ns1:coreProperties[1]/ns0:creator[1]" w:storeItemID="{6C3C8BC8-F283-45AE-878A-BAB7291924A1}"/>
                               <w:text/>
                             </w:sdtPr>
+                            <w:sdtEndPr/>
                             <w:sdtContent>
                               <w:r>
                                 <w:rPr>
@@ -856,6 +874,7 @@
           <w:r>
             <w:rPr>
               <w:noProof/>
+              <w:lang w:eastAsia="es-ES"/>
             </w:rPr>
             <mc:AlternateContent>
               <mc:Choice Requires="wps">
@@ -986,15 +1005,174 @@
     <w:p>
       <w:pPr>
         <w:pStyle w:val="Ttulo1"/>
+        <w:spacing w:line="276" w:lineRule="auto"/>
+        <w:rPr>
+          <w:noProof/>
+        </w:rPr>
+        <w:sectPr>
+          <w:footerReference w:type="default" r:id="rId9"/>
+          <w:type w:val="continuous"/>
+          <w:pgSz w:w="11906" w:h="16838"/>
+          <w:pgMar w:top="1417" w:right="1701" w:bottom="1417" w:left="1701" w:header="708" w:footer="708" w:gutter="0"/>
+          <w:cols w:space="708"/>
+          <w:titlePg/>
+          <w:docGrid w:linePitch="360"/>
+        </w:sectPr>
       </w:pPr>
       <w:r>
         <w:lastRenderedPageBreak/>
-        <w:t>Características técnicas de esta escena</w:t>
+        <w:fldChar w:fldCharType="begin"/>
+      </w:r>
+      <w:r>
+        <w:instrText xml:space="preserve"> INDEX \e "</w:instrText>
+      </w:r>
+      <w:r>
+        <w:tab/>
+        <w:instrText xml:space="preserve">" \c "1" \z "3082" </w:instrText>
+      </w:r>
+      <w:r>
+        <w:fldChar w:fldCharType="separate"/>
+      </w:r>
+    </w:p>
+    <w:p>
+      <w:pPr>
+        <w:pStyle w:val="ndice1"/>
+        <w:tabs>
+          <w:tab w:val="right" w:pos="8494"/>
+        </w:tabs>
+        <w:rPr>
+          <w:noProof/>
+        </w:rPr>
+      </w:pPr>
+      <w:r>
+        <w:rPr>
+          <w:noProof/>
+        </w:rPr>
+        <w:t>Resumen proyecto</w:t>
+      </w:r>
+      <w:r>
+        <w:rPr>
+          <w:noProof/>
+        </w:rPr>
+        <w:tab/>
+        <w:t>3</w:t>
+      </w:r>
+    </w:p>
+    <w:p>
+      <w:pPr>
+        <w:pStyle w:val="ndice1"/>
+        <w:tabs>
+          <w:tab w:val="right" w:pos="8494"/>
+        </w:tabs>
+        <w:rPr>
+          <w:noProof/>
+        </w:rPr>
+      </w:pPr>
+      <w:r>
+        <w:rPr>
+          <w:noProof/>
+        </w:rPr>
+        <w:t>Sumario de técnicas de fidelidad gráficas implementadas</w:t>
+      </w:r>
+      <w:r>
+        <w:rPr>
+          <w:noProof/>
+        </w:rPr>
+        <w:tab/>
+        <w:t>6</w:t>
+      </w:r>
+    </w:p>
+    <w:p>
+      <w:pPr>
+        <w:pStyle w:val="ndice1"/>
+        <w:tabs>
+          <w:tab w:val="right" w:pos="8494"/>
+        </w:tabs>
+        <w:rPr>
+          <w:noProof/>
+        </w:rPr>
+      </w:pPr>
+      <w:r>
+        <w:rPr>
+          <w:noProof/>
+        </w:rPr>
+        <w:t>Generador de historia procedural</w:t>
+      </w:r>
+      <w:r>
+        <w:rPr>
+          <w:noProof/>
+        </w:rPr>
+        <w:tab/>
+        <w:t>7</w:t>
       </w:r>
     </w:p>
     <w:p>
       <w:pPr>
         <w:pStyle w:val="Ttulo1"/>
+        <w:spacing w:line="276" w:lineRule="auto"/>
+        <w:rPr>
+          <w:noProof/>
+        </w:rPr>
+        <w:sectPr>
+          <w:type w:val="continuous"/>
+          <w:pgSz w:w="11906" w:h="16838"/>
+          <w:pgMar w:top="1417" w:right="1701" w:bottom="1417" w:left="1701" w:header="708" w:footer="708" w:gutter="0"/>
+          <w:cols w:space="720"/>
+          <w:titlePg/>
+          <w:docGrid w:linePitch="360"/>
+        </w:sectPr>
+      </w:pPr>
+    </w:p>
+    <w:p>
+      <w:pPr>
+        <w:pStyle w:val="Ttulo1"/>
+        <w:spacing w:line="276" w:lineRule="auto"/>
+      </w:pPr>
+      <w:r>
+        <w:fldChar w:fldCharType="end"/>
+      </w:r>
+    </w:p>
+    <w:p>
+      <w:pPr>
+        <w:spacing w:line="276" w:lineRule="auto"/>
+        <w:rPr>
+          <w:rFonts w:asciiTheme="majorHAnsi" w:eastAsiaTheme="majorEastAsia" w:hAnsiTheme="majorHAnsi" w:cstheme="majorBidi"/>
+          <w:color w:val="2E74B5" w:themeColor="accent1" w:themeShade="BF"/>
+          <w:sz w:val="32"/>
+          <w:szCs w:val="32"/>
+        </w:rPr>
+      </w:pPr>
+      <w:r>
+        <w:br w:type="page"/>
+      </w:r>
+    </w:p>
+    <w:p>
+      <w:pPr>
+        <w:pStyle w:val="Ttulo1"/>
+        <w:spacing w:line="276" w:lineRule="auto"/>
+      </w:pPr>
+      <w:r>
+        <w:t>Resumen proyecto</w:t>
+      </w:r>
+      <w:r>
+        <w:fldChar w:fldCharType="begin"/>
+      </w:r>
+      <w:r>
+        <w:instrText xml:space="preserve"> XE "</w:instrText>
+      </w:r>
+      <w:r>
+        <w:instrText>Resumen proyecto</w:instrText>
+      </w:r>
+      <w:r>
+        <w:instrText xml:space="preserve">;01" </w:instrText>
+      </w:r>
+      <w:r>
+        <w:fldChar w:fldCharType="end"/>
+      </w:r>
+    </w:p>
+    <w:p>
+      <w:pPr>
+        <w:spacing w:line="276" w:lineRule="auto"/>
       </w:pPr>
     </w:p>
     <w:p>
@@ -1002,35 +1180,70 @@
         <w:pStyle w:val="Prrafodelista"/>
         <w:numPr>
           <w:ilvl w:val="0"/>
-          <w:numId w:val="6"/>
+          <w:numId w:val="7"/>
         </w:numPr>
-      </w:pPr>
-      <w:r>
-        <w:t>Iluminación completamente dinámica, (sombras de cascada, 4 niveles de cerca y 4 niveles de lejos).</w:t>
-      </w:r>
+        <w:spacing w:line="276" w:lineRule="auto"/>
+        <w:rPr>
+          <w:lang w:val="en-GB"/>
+        </w:rPr>
+      </w:pPr>
+      <w:proofErr w:type="spellStart"/>
+      <w:r>
+        <w:rPr>
+          <w:lang w:val="en-GB"/>
+        </w:rPr>
+        <w:t>Género</w:t>
+      </w:r>
+      <w:proofErr w:type="spellEnd"/>
+      <w:r>
+        <w:rPr>
+          <w:lang w:val="en-GB"/>
+        </w:rPr>
+        <w:t>: VR Roguelike Action Sandbox RPG</w:t>
+      </w:r>
+    </w:p>
+    <w:p>
+      <w:pPr>
+        <w:pStyle w:val="Prrafodelista"/>
+        <w:spacing w:line="276" w:lineRule="auto"/>
+        <w:ind w:left="360"/>
+        <w:rPr>
+          <w:lang w:val="en-GB"/>
+        </w:rPr>
+      </w:pPr>
     </w:p>
     <w:p>
       <w:pPr>
         <w:pStyle w:val="Prrafodelista"/>
         <w:numPr>
           <w:ilvl w:val="0"/>
-          <w:numId w:val="6"/>
+          <w:numId w:val="7"/>
         </w:numPr>
-      </w:pPr>
-      <w:r>
-        <w:t xml:space="preserve">Mapeado de 4 km^2 creado con </w:t>
+        <w:spacing w:line="276" w:lineRule="auto"/>
+      </w:pPr>
+      <w:r>
+        <w:t>Concepto general:</w:t>
+      </w:r>
+    </w:p>
+    <w:p>
+      <w:pPr>
+        <w:spacing w:line="276" w:lineRule="auto"/>
+        <w:ind w:left="708"/>
+      </w:pPr>
+      <w:r>
+        <w:t xml:space="preserve">o El jugador en el papel de un </w:t>
       </w:r>
       <w:proofErr w:type="spellStart"/>
       <w:r>
-        <w:t>TerreSculptor</w:t>
+        <w:t>outcast</w:t>
       </w:r>
       <w:proofErr w:type="spellEnd"/>
       <w:r>
-        <w:t xml:space="preserve">, dividido con </w:t>
+        <w:t xml:space="preserve">, es transportado en un mundo </w:t>
       </w:r>
       <w:proofErr w:type="spellStart"/>
       <w:r>
-        <w:t>World</w:t>
+        <w:t>high</w:t>
       </w:r>
       <w:proofErr w:type="spellEnd"/>
       <w:r>
@@ -1038,81 +1251,46 @@
       </w:r>
       <w:proofErr w:type="spellStart"/>
       <w:r>
-        <w:t>Composition</w:t>
+        <w:t>fantasy</w:t>
       </w:r>
       <w:proofErr w:type="spellEnd"/>
       <w:r>
-        <w:t xml:space="preserve"> con </w:t>
-      </w:r>
-      <w:proofErr w:type="spellStart"/>
-      <w:r>
-        <w:t>stream</w:t>
-      </w:r>
-      <w:proofErr w:type="spellEnd"/>
-      <w:r>
-        <w:t xml:space="preserve"> de nivel según distancia del </w:t>
-      </w:r>
-      <w:proofErr w:type="spellStart"/>
-      <w:r>
-        <w:t>player</w:t>
-      </w:r>
-      <w:proofErr w:type="spellEnd"/>
-      <w:r>
-        <w:t xml:space="preserve"> (carga progresiva similar a la de </w:t>
-      </w:r>
-      <w:proofErr w:type="spellStart"/>
-      <w:r>
-        <w:t>The</w:t>
-      </w:r>
-      <w:proofErr w:type="spellEnd"/>
-      <w:r>
-        <w:t xml:space="preserve"> Elder </w:t>
-      </w:r>
-      <w:proofErr w:type="spellStart"/>
-      <w:r>
-        <w:t>Scrolls</w:t>
-      </w:r>
-      <w:proofErr w:type="spellEnd"/>
-      <w:r>
-        <w:t xml:space="preserve"> 5 </w:t>
-      </w:r>
-      <w:proofErr w:type="spellStart"/>
-      <w:r>
-        <w:t>Skyrim</w:t>
-      </w:r>
-      <w:proofErr w:type="spellEnd"/>
-      <w:r>
-        <w:t>).</w:t>
-      </w:r>
-      <w:r>
-        <w:fldChar w:fldCharType="begin"/>
-      </w:r>
-      <w:r>
-        <w:instrText xml:space="preserve"> XE "</w:instrText>
-      </w:r>
-      <w:r>
-        <w:instrText>Magias a Implementar</w:instrText>
-      </w:r>
-      <w:r>
-        <w:instrText xml:space="preserve">" </w:instrText>
-      </w:r>
-      <w:r>
-        <w:fldChar w:fldCharType="end"/>
-      </w:r>
-      <w:r>
-        <w:fldChar w:fldCharType="begin"/>
-      </w:r>
-      <w:r>
-        <w:instrText xml:space="preserve"> XE "</w:instrText>
-      </w:r>
-      <w:r>
-        <w:instrText>Magias a Implementar</w:instrText>
-      </w:r>
-      <w:r>
-        <w:instrText xml:space="preserve">" \b </w:instrText>
-      </w:r>
-      <w:r>
-        <w:fldChar w:fldCharType="end"/>
+        <w:t xml:space="preserve"> (El mundo mantiene una estética brillante y paisajes preciosos que contrastan con muchos conceptos propios de la fantasía oscura que plagan el mundo).</w:t>
+      </w:r>
+    </w:p>
+    <w:p>
+      <w:pPr>
+        <w:spacing w:line="276" w:lineRule="auto"/>
+        <w:ind w:left="708"/>
+      </w:pPr>
+      <w:r>
+        <w:t>o El mundo tiene sus propias historias y eventos y el jugador puede decidir cómo va a influir en ellos o simplemente perseguir su potencial y ver hasta dónde puede llegar.</w:t>
+      </w:r>
+    </w:p>
+    <w:p>
+      <w:pPr>
+        <w:spacing w:line="276" w:lineRule="auto"/>
+        <w:ind w:left="708"/>
+      </w:pPr>
+      <w:r>
+        <w:t>o Al cabo de un tiempo se verá desafiado por un NPC de similares características al jugador.</w:t>
+      </w:r>
+    </w:p>
+    <w:p>
+      <w:pPr>
+        <w:spacing w:line="276" w:lineRule="auto"/>
+        <w:ind w:left="708"/>
+      </w:pPr>
+      <w:r>
+        <w:t xml:space="preserve">o Cada Partida es una </w:t>
+      </w:r>
+      <w:proofErr w:type="gramStart"/>
+      <w:r>
+        <w:t>run única</w:t>
+      </w:r>
+      <w:proofErr w:type="gramEnd"/>
+      <w:r>
+        <w:t xml:space="preserve"> por las variaciones en la historia procedural + cómo evoluciona a medida que transcurre la partida.</w:t>
       </w:r>
     </w:p>
     <w:p>
@@ -1120,55 +1298,452 @@
         <w:pStyle w:val="Prrafodelista"/>
         <w:numPr>
           <w:ilvl w:val="0"/>
-          <w:numId w:val="6"/>
+          <w:numId w:val="7"/>
         </w:numPr>
-      </w:pPr>
-      <w:r>
-        <w:t xml:space="preserve">Ciclo día y noche que se actualiza en cada </w:t>
+        <w:spacing w:line="276" w:lineRule="auto"/>
+      </w:pPr>
+      <w:r>
+        <w:t>Sistemas:</w:t>
+      </w:r>
+    </w:p>
+    <w:p>
+      <w:pPr>
+        <w:pStyle w:val="Prrafodelista"/>
+        <w:numPr>
+          <w:ilvl w:val="1"/>
+          <w:numId w:val="7"/>
+        </w:numPr>
+        <w:spacing w:line="276" w:lineRule="auto"/>
+      </w:pPr>
+      <w:r>
+        <w:t>Sistema de historia dinámica que va evolucionando conforme ocurren eventos importantes (muere un personaje importante a manos del jugador, un pueblo es destruido por un mago, etc.).</w:t>
+      </w:r>
+    </w:p>
+    <w:p>
+      <w:pPr>
+        <w:pStyle w:val="Prrafodelista"/>
+        <w:numPr>
+          <w:ilvl w:val="1"/>
+          <w:numId w:val="7"/>
+        </w:numPr>
+        <w:spacing w:line="276" w:lineRule="auto"/>
+      </w:pPr>
+      <w:r>
+        <w:t>Sistema mágico por “runas” dinámico, sistema de combate melee y a distancia con armas y equipo medieval (</w:t>
       </w:r>
       <w:proofErr w:type="spellStart"/>
       <w:r>
-        <w:t>frame</w:t>
+        <w:t>Blade</w:t>
       </w:r>
       <w:proofErr w:type="spellEnd"/>
       <w:r>
+        <w:t xml:space="preserve"> &amp; </w:t>
+      </w:r>
+      <w:proofErr w:type="spellStart"/>
+      <w:r>
+        <w:t>Sorcery</w:t>
+      </w:r>
+      <w:proofErr w:type="spellEnd"/>
+      <w:r>
+        <w:t>).</w:t>
+      </w:r>
+    </w:p>
+    <w:p>
+      <w:pPr>
+        <w:pStyle w:val="Prrafodelista"/>
+        <w:numPr>
+          <w:ilvl w:val="1"/>
+          <w:numId w:val="7"/>
+        </w:numPr>
+        <w:spacing w:line="276" w:lineRule="auto"/>
+      </w:pPr>
+      <w:r>
+        <w:t xml:space="preserve"> Mecanismos ligeros de supervivencia (hambre sed sueño peso del inventario), sistema de magia más tradicional e inmediato.</w:t>
+      </w:r>
+    </w:p>
+    <w:p>
+      <w:pPr>
+        <w:pStyle w:val="Prrafodelista"/>
+        <w:numPr>
+          <w:ilvl w:val="1"/>
+          <w:numId w:val="7"/>
+        </w:numPr>
+        <w:spacing w:line="276" w:lineRule="auto"/>
+      </w:pPr>
+      <w:r>
+        <w:t>El sistema de magia de “runas” puede usarse para encantar varitas con las que lanzar los mismos hechizos sin necesidad de gesticular las runas de nuevo.</w:t>
+      </w:r>
+    </w:p>
+    <w:p>
+      <w:pPr>
+        <w:pStyle w:val="Prrafodelista"/>
+        <w:numPr>
+          <w:ilvl w:val="1"/>
+          <w:numId w:val="7"/>
+        </w:numPr>
+        <w:spacing w:line="276" w:lineRule="auto"/>
+      </w:pPr>
+      <w:r>
+        <w:t>La IA está regida por objetivos generados mediante un generador de historia procedural.</w:t>
+      </w:r>
+    </w:p>
+    <w:p>
+      <w:pPr>
+        <w:pStyle w:val="Prrafodelista"/>
+        <w:numPr>
+          <w:ilvl w:val="1"/>
+          <w:numId w:val="7"/>
+        </w:numPr>
+        <w:spacing w:line="276" w:lineRule="auto"/>
+      </w:pPr>
+      <w:r>
+        <w:t>El generador de historia procedural genera la historia del mundo por cada facción, simulando encuentros entre líderes y sucesos importantes mediante plantillas y variables.</w:t>
+      </w:r>
+    </w:p>
+    <w:p>
+      <w:pPr>
+        <w:pStyle w:val="Prrafodelista"/>
+        <w:numPr>
+          <w:ilvl w:val="1"/>
+          <w:numId w:val="7"/>
+        </w:numPr>
+        <w:spacing w:line="276" w:lineRule="auto"/>
+      </w:pPr>
+      <w:r>
+        <w:t xml:space="preserve">o El mundo transcurre de forma dinámica, cambiando con las acciones y consecuencias provocadas por el jugador y </w:t>
+      </w:r>
+      <w:proofErr w:type="spellStart"/>
+      <w:r>
+        <w:t>NPCs</w:t>
+      </w:r>
+      <w:proofErr w:type="spellEnd"/>
+      <w:r>
+        <w:t>. El jugador no es la única fuerza de cambio en el mundo ni la más importante.</w:t>
+      </w:r>
+    </w:p>
+    <w:p>
+      <w:pPr>
+        <w:pStyle w:val="Prrafodelista"/>
+        <w:numPr>
+          <w:ilvl w:val="1"/>
+          <w:numId w:val="7"/>
+        </w:numPr>
+        <w:spacing w:line="276" w:lineRule="auto"/>
+      </w:pPr>
+      <w:r>
+        <w:t xml:space="preserve">Sistema de dolor por niveles que simula de forma realista el efecto que tienen las heridas y el daño sobre el personaje. Es duro, pero no hasta el punto de empeorar la experiencia </w:t>
+      </w:r>
+      <w:proofErr w:type="spellStart"/>
+      <w:r>
+        <w:t>jugable</w:t>
+      </w:r>
+      <w:proofErr w:type="spellEnd"/>
+      <w:r>
         <w:t>.</w:t>
       </w:r>
+    </w:p>
+    <w:p>
+      <w:pPr>
+        <w:pStyle w:val="Prrafodelista"/>
+        <w:numPr>
+          <w:ilvl w:val="1"/>
+          <w:numId w:val="7"/>
+        </w:numPr>
+        <w:spacing w:line="276" w:lineRule="auto"/>
+      </w:pPr>
+      <w:r>
+        <w:t>Sistema de grimorio donde se gestionan los hechizos /chuleta de las runas aprendidas (se determina que has aprendido una runa cuando la usas por 1ª vez).</w:t>
+      </w:r>
+    </w:p>
+    <w:p>
+      <w:pPr>
+        <w:pStyle w:val="Prrafodelista"/>
+        <w:numPr>
+          <w:ilvl w:val="1"/>
+          <w:numId w:val="7"/>
+        </w:numPr>
+        <w:spacing w:line="276" w:lineRule="auto"/>
+      </w:pPr>
+      <w:r>
+        <w:t xml:space="preserve"> Tras un tiempo predeterminado (días/meses in </w:t>
+      </w:r>
+      <w:proofErr w:type="spellStart"/>
+      <w:r>
+        <w:t>game</w:t>
+      </w:r>
+      <w:proofErr w:type="spellEnd"/>
+      <w:r>
+        <w:t xml:space="preserve"> o puede que un año), el jugador será confrontado por otro NPC similar a él en potencial y poder que le desafiará por el destino del mundo.</w:t>
+      </w:r>
+      <w:r>
+        <w:br w:type="page"/>
+      </w:r>
+    </w:p>
+    <w:p>
+      <w:pPr>
+        <w:pStyle w:val="Prrafodelista"/>
+        <w:numPr>
+          <w:ilvl w:val="1"/>
+          <w:numId w:val="7"/>
+        </w:numPr>
+        <w:spacing w:line="276" w:lineRule="auto"/>
+      </w:pPr>
+      <w:r>
+        <w:t xml:space="preserve">Sistema de daño por localizaciones (brazos piernas cabeza torso) 3o Sistema de armaduras por materiales con simulación de penetración. </w:t>
+      </w:r>
+    </w:p>
+    <w:p>
+      <w:pPr>
+        <w:pStyle w:val="Prrafodelista"/>
+        <w:numPr>
+          <w:ilvl w:val="1"/>
+          <w:numId w:val="7"/>
+        </w:numPr>
+        <w:spacing w:line="276" w:lineRule="auto"/>
+      </w:pPr>
+      <w:bookmarkStart w:id="0" w:name="_GoBack"/>
+      <w:bookmarkEnd w:id="0"/>
+      <w:r>
+        <w:t>“</w:t>
+      </w:r>
+      <w:proofErr w:type="spellStart"/>
+      <w:r>
+        <w:t>Oneshot</w:t>
+      </w:r>
+      <w:proofErr w:type="spellEnd"/>
+      <w:r>
+        <w:t xml:space="preserve"> </w:t>
+      </w:r>
+      <w:proofErr w:type="spellStart"/>
+      <w:r>
+        <w:t>protection</w:t>
+      </w:r>
+      <w:proofErr w:type="spellEnd"/>
+      <w:r>
+        <w:t>”, sistema que impide que el jugador muera de 1 solo ataque, dándole una oportunidad siempre.</w:t>
+      </w:r>
+    </w:p>
+    <w:p>
+      <w:pPr>
+        <w:pStyle w:val="Prrafodelista"/>
+        <w:numPr>
+          <w:ilvl w:val="1"/>
+          <w:numId w:val="7"/>
+        </w:numPr>
+        <w:spacing w:line="276" w:lineRule="auto"/>
+      </w:pPr>
+      <w:r>
+        <w:t xml:space="preserve">Interacciones elementales entre el entorno y los elementos (inspirado en </w:t>
+      </w:r>
+      <w:proofErr w:type="spellStart"/>
+      <w:r>
+        <w:t>Divinity</w:t>
+      </w:r>
+      <w:proofErr w:type="spellEnd"/>
+      <w:r>
+        <w:t xml:space="preserve"> Original Sin 2).</w:t>
+      </w:r>
+    </w:p>
+    <w:p>
+      <w:pPr>
+        <w:pStyle w:val="Prrafodelista"/>
+        <w:numPr>
+          <w:ilvl w:val="1"/>
+          <w:numId w:val="7"/>
+        </w:numPr>
+        <w:spacing w:line="276" w:lineRule="auto"/>
+      </w:pPr>
+      <w:r>
+        <w:t>Sistema de reputación basada en las acciones del jugador respecto a las diferentes facciones.</w:t>
+      </w:r>
+    </w:p>
+    <w:p>
+      <w:pPr>
+        <w:pStyle w:val="Prrafodelista"/>
+        <w:numPr>
+          <w:ilvl w:val="1"/>
+          <w:numId w:val="7"/>
+        </w:numPr>
+        <w:spacing w:line="276" w:lineRule="auto"/>
+      </w:pPr>
+      <w:r>
+        <w:t>El NPC que desafía al jugador por el destino del mundo, es afín a la facción que peor se lleve con el jugador o neutral si el jugador mantiene relaciones neutrales con todas.</w:t>
+      </w:r>
+    </w:p>
+    <w:p>
+      <w:pPr>
+        <w:pStyle w:val="Prrafodelista"/>
+        <w:numPr>
+          <w:ilvl w:val="1"/>
+          <w:numId w:val="7"/>
+        </w:numPr>
+        <w:spacing w:line="276" w:lineRule="auto"/>
+      </w:pPr>
+      <w:r>
+        <w:t>Todas las acciones significativas relacionadas con algo importante acarrean valores que modifican las variables que determinan si el jugador o un NPC se lleva bien o mal con una facción concreta.</w:t>
+      </w:r>
+    </w:p>
+    <w:p>
+      <w:pPr>
+        <w:spacing w:line="276" w:lineRule="auto"/>
+      </w:pPr>
+      <w:r>
+        <w:br w:type="page"/>
+      </w:r>
+    </w:p>
+    <w:p>
+      <w:pPr>
+        <w:pStyle w:val="Ttulo1"/>
+        <w:spacing w:line="276" w:lineRule="auto"/>
+      </w:pPr>
+      <w:r>
+        <w:t>Sumario de técnicas de fidelidad gráficas implementadas</w:t>
+      </w:r>
+      <w:r>
+        <w:fldChar w:fldCharType="begin"/>
+      </w:r>
+      <w:r>
+        <w:instrText xml:space="preserve"> XE "</w:instrText>
+      </w:r>
+      <w:r>
+        <w:instrText>Sumario de técnicas de fidelidad gráficas implementadas</w:instrText>
+      </w:r>
+      <w:r>
+        <w:instrText xml:space="preserve">;02" </w:instrText>
+      </w:r>
+      <w:r>
+        <w:fldChar w:fldCharType="end"/>
+      </w:r>
+    </w:p>
+    <w:p>
+      <w:pPr>
+        <w:pStyle w:val="Subttulo"/>
+        <w:spacing w:line="276" w:lineRule="auto"/>
+        <w:rPr>
+          <w:i/>
+          <w:noProof/>
+          <w:lang w:eastAsia="es-ES"/>
+        </w:rPr>
+      </w:pPr>
+      <w:r>
+        <w:rPr>
+          <w:i/>
+          <w:noProof/>
+          <w:lang w:eastAsia="es-ES"/>
+        </w:rPr>
+        <w:drawing>
+          <wp:anchor distT="0" distB="0" distL="114300" distR="114300" simplePos="0" relativeHeight="251663360" behindDoc="0" locked="0" layoutInCell="1" allowOverlap="1">
+            <wp:simplePos x="0" y="0"/>
+            <wp:positionH relativeFrom="margin">
+              <wp:posOffset>-260985</wp:posOffset>
+            </wp:positionH>
+            <wp:positionV relativeFrom="paragraph">
+              <wp:posOffset>365760</wp:posOffset>
+            </wp:positionV>
+            <wp:extent cx="6067425" cy="2522855"/>
+            <wp:effectExtent l="0" t="0" r="9525" b="0"/>
+            <wp:wrapSquare wrapText="bothSides"/>
+            <wp:docPr id="1" name="Imagen 1"/>
+            <wp:cNvGraphicFramePr>
+              <a:graphicFrameLocks xmlns:a="http://schemas.openxmlformats.org/drawingml/2006/main" noChangeAspect="1"/>
+            </wp:cNvGraphicFramePr>
+            <a:graphic xmlns:a="http://schemas.openxmlformats.org/drawingml/2006/main">
+              <a:graphicData uri="http://schemas.openxmlformats.org/drawingml/2006/picture">
+                <pic:pic xmlns:pic="http://schemas.openxmlformats.org/drawingml/2006/picture">
+                  <pic:nvPicPr>
+                    <pic:cNvPr id="1" name=""/>
+                    <pic:cNvPicPr/>
+                  </pic:nvPicPr>
+                  <pic:blipFill>
+                    <a:blip r:embed="rId10">
+                      <a:extLst>
+                        <a:ext uri="{28A0092B-C50C-407E-A947-70E740481C1C}">
+                          <a14:useLocalDpi xmlns:a14="http://schemas.microsoft.com/office/drawing/2010/main" val="0"/>
+                        </a:ext>
+                      </a:extLst>
+                    </a:blip>
+                    <a:stretch>
+                      <a:fillRect/>
+                    </a:stretch>
+                  </pic:blipFill>
+                  <pic:spPr>
+                    <a:xfrm>
+                      <a:off x="0" y="0"/>
+                      <a:ext cx="6067425" cy="2522855"/>
+                    </a:xfrm>
+                    <a:prstGeom prst="rect">
+                      <a:avLst/>
+                    </a:prstGeom>
+                  </pic:spPr>
+                </pic:pic>
+              </a:graphicData>
+            </a:graphic>
+            <wp14:sizeRelH relativeFrom="margin">
+              <wp14:pctWidth>0</wp14:pctWidth>
+            </wp14:sizeRelH>
+          </wp:anchor>
+        </w:drawing>
+      </w:r>
+      <w:r>
+        <w:rPr>
+          <w:i/>
+        </w:rPr>
+        <w:t>El look y “</w:t>
+      </w:r>
+      <w:proofErr w:type="spellStart"/>
+      <w:r>
+        <w:rPr>
+          <w:i/>
+        </w:rPr>
+        <w:t>feel</w:t>
+      </w:r>
+      <w:proofErr w:type="spellEnd"/>
+      <w:r>
+        <w:rPr>
+          <w:i/>
+        </w:rPr>
+        <w:t>” de todo el proyecto está sujeto a cambios, esto es sólo una prueba de capacidades técnicas.</w:t>
+      </w:r>
+      <w:r>
+        <w:rPr>
+          <w:i/>
+          <w:noProof/>
+          <w:lang w:eastAsia="es-ES"/>
+        </w:rPr>
+        <w:t xml:space="preserve"> </w:t>
+      </w:r>
+    </w:p>
+    <w:p>
+      <w:pPr>
+        <w:spacing w:line="276" w:lineRule="auto"/>
+        <w:rPr>
+          <w:lang w:eastAsia="es-ES"/>
+        </w:rPr>
+      </w:pPr>
     </w:p>
     <w:p>
       <w:pPr>
         <w:pStyle w:val="Prrafodelista"/>
         <w:numPr>
           <w:ilvl w:val="0"/>
-          <w:numId w:val="6"/>
+          <w:numId w:val="7"/>
         </w:numPr>
-      </w:pPr>
-      <w:r>
-        <w:t xml:space="preserve">Deep </w:t>
-      </w:r>
-      <w:proofErr w:type="spellStart"/>
-      <w:r>
-        <w:t>Learning</w:t>
-      </w:r>
-      <w:proofErr w:type="spellEnd"/>
-      <w:r>
-        <w:t xml:space="preserve"> </w:t>
-      </w:r>
-      <w:proofErr w:type="spellStart"/>
-      <w:r>
-        <w:t>Super</w:t>
-      </w:r>
-      <w:proofErr w:type="spellEnd"/>
-      <w:r>
-        <w:t xml:space="preserve"> </w:t>
-      </w:r>
-      <w:proofErr w:type="spellStart"/>
-      <w:r>
-        <w:t>Sampling</w:t>
-      </w:r>
-      <w:proofErr w:type="spellEnd"/>
-      <w:r>
-        <w:t xml:space="preserve"> para mantener el rendimiento estable.</w:t>
+        <w:spacing w:line="276" w:lineRule="auto"/>
+        <w:rPr>
+          <w:lang w:eastAsia="es-ES"/>
+        </w:rPr>
+      </w:pPr>
+      <w:r>
+        <w:rPr>
+          <w:lang w:eastAsia="es-ES"/>
+        </w:rPr>
+        <w:t>I</w:t>
+      </w:r>
+      <w:r>
+        <w:rPr>
+          <w:lang w:eastAsia="es-ES"/>
+        </w:rPr>
+        <w:t>luminación completamente dinámica, (sombras de cascada, 4 niveles de cerca y 4 niveles de lejos).</w:t>
       </w:r>
     </w:p>
     <w:p>
@@ -1176,66 +1751,219 @@
         <w:pStyle w:val="Prrafodelista"/>
         <w:numPr>
           <w:ilvl w:val="0"/>
-          <w:numId w:val="6"/>
+          <w:numId w:val="7"/>
         </w:numPr>
-      </w:pPr>
-      <w:r>
-        <w:t xml:space="preserve">Iluminación volumétrica mediante el uso extensivo de </w:t>
+        <w:spacing w:line="276" w:lineRule="auto"/>
+        <w:rPr>
+          <w:lang w:eastAsia="es-ES"/>
+        </w:rPr>
+      </w:pPr>
+      <w:r>
+        <w:rPr>
+          <w:lang w:eastAsia="es-ES"/>
+        </w:rPr>
+        <w:t>Contribuyendo al sombreado están en uso “</w:t>
       </w:r>
       <w:proofErr w:type="spellStart"/>
       <w:r>
-        <w:t>Volumetric</w:t>
+        <w:rPr>
+          <w:lang w:eastAsia="es-ES"/>
+        </w:rPr>
+        <w:t>Distance</w:t>
       </w:r>
       <w:proofErr w:type="spellEnd"/>
       <w:r>
+        <w:rPr>
+          <w:lang w:eastAsia="es-ES"/>
+        </w:rPr>
+        <w:t xml:space="preserve"> Field </w:t>
+      </w:r>
+      <w:proofErr w:type="spellStart"/>
+      <w:r>
+        <w:rPr>
+          <w:lang w:eastAsia="es-ES"/>
+        </w:rPr>
+        <w:t>Shadows</w:t>
+      </w:r>
+      <w:proofErr w:type="spellEnd"/>
+      <w:r>
+        <w:rPr>
+          <w:lang w:eastAsia="es-ES"/>
+        </w:rPr>
+        <w:t>”, tanto “</w:t>
+      </w:r>
+      <w:proofErr w:type="spellStart"/>
+      <w:r>
+        <w:rPr>
+          <w:lang w:eastAsia="es-ES"/>
+        </w:rPr>
+        <w:t>Mesh</w:t>
+      </w:r>
+      <w:proofErr w:type="spellEnd"/>
+      <w:r>
+        <w:rPr>
+          <w:lang w:eastAsia="es-ES"/>
+        </w:rPr>
         <w:t xml:space="preserve"> </w:t>
       </w:r>
       <w:proofErr w:type="spellStart"/>
       <w:r>
-        <w:t>height</w:t>
+        <w:rPr>
+          <w:lang w:eastAsia="es-ES"/>
+        </w:rPr>
+        <w:t>Distance</w:t>
       </w:r>
       <w:proofErr w:type="spellEnd"/>
       <w:r>
+        <w:rPr>
+          <w:lang w:eastAsia="es-ES"/>
+        </w:rPr>
         <w:t xml:space="preserve"> </w:t>
       </w:r>
       <w:proofErr w:type="spellStart"/>
       <w:r>
-        <w:t>fog</w:t>
+        <w:rPr>
+          <w:lang w:eastAsia="es-ES"/>
+        </w:rPr>
+        <w:t>Fields</w:t>
       </w:r>
       <w:proofErr w:type="spellEnd"/>
+      <w:r>
+        <w:rPr>
+          <w:lang w:eastAsia="es-ES"/>
+        </w:rPr>
+        <w:t xml:space="preserve">” como “Global </w:t>
+      </w:r>
+      <w:proofErr w:type="spellStart"/>
+      <w:r>
+        <w:rPr>
+          <w:lang w:eastAsia="es-ES"/>
+        </w:rPr>
+        <w:t>Distance</w:t>
+      </w:r>
+      <w:proofErr w:type="spellEnd"/>
+      <w:r>
+        <w:rPr>
+          <w:lang w:eastAsia="es-ES"/>
+        </w:rPr>
+        <w:t xml:space="preserve"> Field”, que apoya sobretodo la iluminación lejana.</w:t>
+      </w:r>
     </w:p>
     <w:p>
       <w:pPr>
         <w:pStyle w:val="Prrafodelista"/>
         <w:numPr>
           <w:ilvl w:val="0"/>
-          <w:numId w:val="6"/>
+          <w:numId w:val="7"/>
         </w:numPr>
-      </w:pPr>
-      <w:r>
-        <w:t xml:space="preserve">Alta resolución de texturas del suelo mediante el uso de </w:t>
+        <w:spacing w:line="276" w:lineRule="auto"/>
+        <w:rPr>
+          <w:lang w:eastAsia="es-ES"/>
+        </w:rPr>
+      </w:pPr>
+      <w:r>
+        <w:rPr>
+          <w:lang w:eastAsia="es-ES"/>
+        </w:rPr>
+        <w:t xml:space="preserve">Mapeado de 4 km^2 creado con </w:t>
       </w:r>
       <w:proofErr w:type="spellStart"/>
       <w:r>
-        <w:t>Runtime</w:t>
+        <w:rPr>
+          <w:lang w:eastAsia="es-ES"/>
+        </w:rPr>
+        <w:t>TerreSculptor</w:t>
       </w:r>
       <w:proofErr w:type="spellEnd"/>
       <w:r>
-        <w:t xml:space="preserve"> Virtual </w:t>
+        <w:rPr>
+          <w:lang w:eastAsia="es-ES"/>
+        </w:rPr>
+        <w:t>, dividido con “</w:t>
       </w:r>
       <w:proofErr w:type="spellStart"/>
       <w:r>
-        <w:t>Texturing</w:t>
+        <w:rPr>
+          <w:lang w:eastAsia="es-ES"/>
+        </w:rPr>
+        <w:t>World</w:t>
       </w:r>
       <w:proofErr w:type="spellEnd"/>
       <w:r>
-        <w:t xml:space="preserve">, </w:t>
-      </w:r>
-      <w:r>
-        <w:t>que,</w:t>
-      </w:r>
-      <w:r>
-        <w:t xml:space="preserve"> a su vez, es utilizado para colocar las piedras y las hierbas pequeñas de forma dinámica sin necesidad de tener que ponerlas a mano</w:t>
+        <w:rPr>
+          <w:lang w:eastAsia="es-ES"/>
+        </w:rPr>
+        <w:t xml:space="preserve"> </w:t>
+      </w:r>
+      <w:proofErr w:type="spellStart"/>
+      <w:r>
+        <w:rPr>
+          <w:lang w:eastAsia="es-ES"/>
+        </w:rPr>
+        <w:t>Composition</w:t>
+      </w:r>
+      <w:proofErr w:type="spellEnd"/>
+      <w:r>
+        <w:rPr>
+          <w:lang w:eastAsia="es-ES"/>
+        </w:rPr>
+        <w:t>” con “</w:t>
+      </w:r>
+      <w:proofErr w:type="spellStart"/>
+      <w:r>
+        <w:rPr>
+          <w:lang w:eastAsia="es-ES"/>
+        </w:rPr>
+        <w:t>stream</w:t>
+      </w:r>
+      <w:proofErr w:type="spellEnd"/>
+      <w:r>
+        <w:rPr>
+          <w:lang w:eastAsia="es-ES"/>
+        </w:rPr>
+        <w:t xml:space="preserve">” de nivel según distancia del jugador (carga progresiva similar a la de </w:t>
+      </w:r>
+      <w:proofErr w:type="spellStart"/>
+      <w:r>
+        <w:rPr>
+          <w:lang w:eastAsia="es-ES"/>
+        </w:rPr>
+        <w:t>The</w:t>
+      </w:r>
+      <w:proofErr w:type="spellEnd"/>
+      <w:r>
+        <w:rPr>
+          <w:lang w:eastAsia="es-ES"/>
+        </w:rPr>
+        <w:t xml:space="preserve"> Elder </w:t>
+      </w:r>
+      <w:proofErr w:type="spellStart"/>
+      <w:r>
+        <w:rPr>
+          <w:lang w:eastAsia="es-ES"/>
+        </w:rPr>
+        <w:t>Scrolls</w:t>
+      </w:r>
+      <w:proofErr w:type="spellEnd"/>
+      <w:r>
+        <w:rPr>
+          <w:lang w:eastAsia="es-ES"/>
+        </w:rPr>
+        <w:t xml:space="preserve"> 5 </w:t>
+      </w:r>
+      <w:proofErr w:type="spellStart"/>
+      <w:r>
+        <w:rPr>
+          <w:lang w:eastAsia="es-ES"/>
+        </w:rPr>
+        <w:t>Skyrim</w:t>
+      </w:r>
+      <w:proofErr w:type="spellEnd"/>
+      <w:r>
+        <w:rPr>
+          <w:lang w:eastAsia="es-ES"/>
+        </w:rPr>
+        <w:t>).</w:t>
       </w:r>
     </w:p>
     <w:p>
@@ -1243,34 +1971,763 @@
         <w:pStyle w:val="Prrafodelista"/>
         <w:numPr>
           <w:ilvl w:val="0"/>
-          <w:numId w:val="6"/>
+          <w:numId w:val="7"/>
         </w:numPr>
-      </w:pPr>
-      <w:r>
-        <w:t xml:space="preserve">Combinado con el RTV, está el uso de un </w:t>
+        <w:spacing w:line="276" w:lineRule="auto"/>
+        <w:rPr>
+          <w:lang w:eastAsia="es-ES"/>
+        </w:rPr>
+      </w:pPr>
+      <w:r>
+        <w:rPr>
+          <w:lang w:eastAsia="es-ES"/>
+        </w:rPr>
+        <w:t>Ciclo día y noche que se actualiza en cada fotograma.</w:t>
+      </w:r>
+    </w:p>
+    <w:p>
+      <w:pPr>
+        <w:pStyle w:val="Prrafodelista"/>
+        <w:numPr>
+          <w:ilvl w:val="0"/>
+          <w:numId w:val="7"/>
+        </w:numPr>
+        <w:spacing w:line="276" w:lineRule="auto"/>
+        <w:rPr>
+          <w:lang w:eastAsia="es-ES"/>
+        </w:rPr>
+      </w:pPr>
+      <w:r>
+        <w:rPr>
+          <w:lang w:eastAsia="es-ES"/>
+        </w:rPr>
+        <w:t xml:space="preserve">“Deep </w:t>
       </w:r>
       <w:proofErr w:type="spellStart"/>
       <w:r>
+        <w:rPr>
+          <w:lang w:eastAsia="es-ES"/>
+        </w:rPr>
+        <w:t>Learning</w:t>
+      </w:r>
+      <w:proofErr w:type="spellEnd"/>
+      <w:r>
+        <w:rPr>
+          <w:lang w:eastAsia="es-ES"/>
+        </w:rPr>
+        <w:t xml:space="preserve"> </w:t>
+      </w:r>
+      <w:proofErr w:type="spellStart"/>
+      <w:r>
+        <w:rPr>
+          <w:lang w:eastAsia="es-ES"/>
+        </w:rPr>
+        <w:t>Super</w:t>
+      </w:r>
+      <w:proofErr w:type="spellEnd"/>
+      <w:r>
+        <w:rPr>
+          <w:lang w:eastAsia="es-ES"/>
+        </w:rPr>
+        <w:t xml:space="preserve"> </w:t>
+      </w:r>
+      <w:proofErr w:type="spellStart"/>
+      <w:r>
+        <w:rPr>
+          <w:lang w:eastAsia="es-ES"/>
+        </w:rPr>
+        <w:t>Sampling</w:t>
+      </w:r>
+      <w:proofErr w:type="spellEnd"/>
+      <w:r>
+        <w:rPr>
+          <w:lang w:eastAsia="es-ES"/>
+        </w:rPr>
+        <w:t>” para mantener el rendimiento estable.</w:t>
+      </w:r>
+    </w:p>
+    <w:p>
+      <w:pPr>
+        <w:pStyle w:val="Prrafodelista"/>
+        <w:numPr>
+          <w:ilvl w:val="0"/>
+          <w:numId w:val="7"/>
+        </w:numPr>
+        <w:spacing w:line="276" w:lineRule="auto"/>
+        <w:rPr>
+          <w:lang w:eastAsia="es-ES"/>
+        </w:rPr>
+      </w:pPr>
+      <w:r>
+        <w:rPr>
+          <w:lang w:eastAsia="es-ES"/>
+        </w:rPr>
+        <w:t>Iluminación volumétrica mediante el uso extensivo de “</w:t>
+      </w:r>
+      <w:proofErr w:type="spellStart"/>
+      <w:r>
+        <w:rPr>
+          <w:lang w:eastAsia="es-ES"/>
+        </w:rPr>
+        <w:t>Volumetric</w:t>
+      </w:r>
+      <w:proofErr w:type="spellEnd"/>
+      <w:r>
+        <w:rPr>
+          <w:lang w:eastAsia="es-ES"/>
+        </w:rPr>
+        <w:t xml:space="preserve"> </w:t>
+      </w:r>
+      <w:proofErr w:type="spellStart"/>
+      <w:r>
+        <w:rPr>
+          <w:lang w:eastAsia="es-ES"/>
+        </w:rPr>
+        <w:t>height</w:t>
+      </w:r>
+      <w:proofErr w:type="spellEnd"/>
+      <w:r>
+        <w:rPr>
+          <w:lang w:eastAsia="es-ES"/>
+        </w:rPr>
+        <w:t xml:space="preserve"> </w:t>
+      </w:r>
+      <w:proofErr w:type="spellStart"/>
+      <w:r>
+        <w:rPr>
+          <w:lang w:eastAsia="es-ES"/>
+        </w:rPr>
+        <w:t>fog</w:t>
+      </w:r>
+      <w:proofErr w:type="spellEnd"/>
+      <w:r>
+        <w:rPr>
+          <w:lang w:eastAsia="es-ES"/>
+        </w:rPr>
+        <w:t>”.</w:t>
+      </w:r>
+    </w:p>
+    <w:p>
+      <w:pPr>
+        <w:pStyle w:val="Prrafodelista"/>
+        <w:numPr>
+          <w:ilvl w:val="0"/>
+          <w:numId w:val="7"/>
+        </w:numPr>
+        <w:spacing w:line="276" w:lineRule="auto"/>
+        <w:rPr>
+          <w:lang w:eastAsia="es-ES"/>
+        </w:rPr>
+      </w:pPr>
+      <w:r>
+        <w:rPr>
+          <w:lang w:eastAsia="es-ES"/>
+        </w:rPr>
+        <w:t>Alta resolución de texturas del suelo mediante el uso de “</w:t>
+      </w:r>
+      <w:proofErr w:type="spellStart"/>
+      <w:r>
+        <w:rPr>
+          <w:lang w:eastAsia="es-ES"/>
+        </w:rPr>
+        <w:t>Runtime</w:t>
+      </w:r>
+      <w:proofErr w:type="spellEnd"/>
+      <w:r>
+        <w:rPr>
+          <w:lang w:eastAsia="es-ES"/>
+        </w:rPr>
+        <w:t xml:space="preserve"> Virtual </w:t>
+      </w:r>
+      <w:proofErr w:type="spellStart"/>
+      <w:r>
+        <w:rPr>
+          <w:lang w:eastAsia="es-ES"/>
+        </w:rPr>
+        <w:t>Texturing</w:t>
+      </w:r>
+      <w:proofErr w:type="spellEnd"/>
+      <w:r>
+        <w:rPr>
+          <w:lang w:eastAsia="es-ES"/>
+        </w:rPr>
+        <w:t>”, que, a su vez, es utilizado para colocar las piedras y las hierbas pequeñas de forma dinámica sin necesidad de tener que ponerlas a mano.</w:t>
+      </w:r>
+    </w:p>
+    <w:p>
+      <w:pPr>
+        <w:pStyle w:val="Prrafodelista"/>
+        <w:numPr>
+          <w:ilvl w:val="0"/>
+          <w:numId w:val="7"/>
+        </w:numPr>
+        <w:spacing w:line="276" w:lineRule="auto"/>
+        <w:rPr>
+          <w:lang w:eastAsia="es-ES"/>
+        </w:rPr>
+      </w:pPr>
+      <w:r>
+        <w:rPr>
+          <w:lang w:eastAsia="es-ES"/>
+        </w:rPr>
+        <w:t>Combinado con el RTV, está el uso de un “</w:t>
+      </w:r>
+      <w:proofErr w:type="spellStart"/>
+      <w:r>
+        <w:rPr>
+          <w:lang w:eastAsia="es-ES"/>
+        </w:rPr>
         <w:t>Splatmap</w:t>
       </w:r>
       <w:proofErr w:type="spellEnd"/>
       <w:r>
-        <w:t xml:space="preserve"> que pinta el entorno entero con las texturas correctas grosso modo que luego pueden ser </w:t>
-      </w:r>
-      <w:r>
-        <w:t>sobrescritas</w:t>
-      </w:r>
-      <w:r>
-        <w:t xml:space="preserve"> mediante el uso de capas extras.</w:t>
-      </w:r>
-    </w:p>
-    <w:p/>
+        <w:rPr>
+          <w:lang w:eastAsia="es-ES"/>
+        </w:rPr>
+        <w:t>” que pinta el entorno entero con las texturas correctas grosso modo que luego pueden ser sobrescritas mediante el uso de capas extras</w:t>
+      </w:r>
+    </w:p>
     <w:p>
       <w:pPr>
         <w:pStyle w:val="Prrafodelista"/>
-      </w:pPr>
-      <w:bookmarkStart w:id="0" w:name="_GoBack"/>
-      <w:bookmarkEnd w:id="0"/>
+        <w:numPr>
+          <w:ilvl w:val="0"/>
+          <w:numId w:val="7"/>
+        </w:numPr>
+        <w:spacing w:line="276" w:lineRule="auto"/>
+        <w:rPr>
+          <w:lang w:eastAsia="es-ES"/>
+        </w:rPr>
+      </w:pPr>
+      <w:r>
+        <w:rPr>
+          <w:lang w:eastAsia="es-ES"/>
+        </w:rPr>
+        <w:t>Para las texturas de los objetos que no son plantas, como las casas, la torre, etc. se utiliza “</w:t>
+      </w:r>
+      <w:proofErr w:type="spellStart"/>
+      <w:r>
+        <w:rPr>
+          <w:lang w:eastAsia="es-ES"/>
+        </w:rPr>
+        <w:t>Streaming</w:t>
+      </w:r>
+      <w:proofErr w:type="spellEnd"/>
+      <w:r>
+        <w:rPr>
+          <w:lang w:eastAsia="es-ES"/>
+        </w:rPr>
+        <w:t xml:space="preserve"> Virtual </w:t>
+      </w:r>
+      <w:proofErr w:type="spellStart"/>
+      <w:r>
+        <w:rPr>
+          <w:lang w:eastAsia="es-ES"/>
+        </w:rPr>
+        <w:t>Textures</w:t>
+      </w:r>
+      <w:proofErr w:type="spellEnd"/>
+      <w:r>
+        <w:rPr>
+          <w:lang w:eastAsia="es-ES"/>
+        </w:rPr>
+        <w:t>” que reduce su impacto vs el método tradicional de carga de</w:t>
+      </w:r>
+    </w:p>
+    <w:p>
+      <w:pPr>
+        <w:pStyle w:val="Prrafodelista"/>
+        <w:numPr>
+          <w:ilvl w:val="0"/>
+          <w:numId w:val="7"/>
+        </w:numPr>
+        <w:spacing w:line="276" w:lineRule="auto"/>
+        <w:rPr>
+          <w:lang w:eastAsia="es-ES"/>
+        </w:rPr>
+      </w:pPr>
+      <w:r>
+        <w:rPr>
+          <w:lang w:eastAsia="es-ES"/>
+        </w:rPr>
+        <w:t>texturas.</w:t>
+      </w:r>
+    </w:p>
+    <w:p>
+      <w:pPr>
+        <w:pStyle w:val="Prrafodelista"/>
+        <w:numPr>
+          <w:ilvl w:val="0"/>
+          <w:numId w:val="7"/>
+        </w:numPr>
+        <w:spacing w:line="276" w:lineRule="auto"/>
+        <w:rPr>
+          <w:lang w:eastAsia="es-ES"/>
+        </w:rPr>
+      </w:pPr>
+      <w:r>
+        <w:rPr>
+          <w:lang w:eastAsia="es-ES"/>
+        </w:rPr>
+        <w:t>Todo el follaje está animado desde material y es controlado desde un único “</w:t>
+      </w:r>
+      <w:proofErr w:type="spellStart"/>
+      <w:r>
+        <w:rPr>
+          <w:lang w:eastAsia="es-ES"/>
+        </w:rPr>
+        <w:t>asset</w:t>
+      </w:r>
+      <w:proofErr w:type="spellEnd"/>
+      <w:r>
+        <w:rPr>
+          <w:lang w:eastAsia="es-ES"/>
+        </w:rPr>
+        <w:t>” que contiene los parámetros de intensidad y dirección del viento, afecta a todo por igual y esa es su limitación en su implementación actual.</w:t>
+      </w:r>
+    </w:p>
+    <w:p>
+      <w:pPr>
+        <w:pStyle w:val="Ttulo1"/>
+        <w:spacing w:line="276" w:lineRule="auto"/>
+        <w:rPr>
+          <w:lang w:eastAsia="es-ES"/>
+        </w:rPr>
+      </w:pPr>
+      <w:r>
+        <w:rPr>
+          <w:lang w:eastAsia="es-ES"/>
+        </w:rPr>
+        <w:br w:type="page"/>
+        <w:t>Generador de historia procedural</w:t>
+      </w:r>
+      <w:r>
+        <w:rPr>
+          <w:lang w:eastAsia="es-ES"/>
+        </w:rPr>
+        <w:fldChar w:fldCharType="begin"/>
+      </w:r>
+      <w:r>
+        <w:instrText xml:space="preserve"> XE "</w:instrText>
+      </w:r>
+      <w:r>
+        <w:rPr>
+          <w:lang w:eastAsia="es-ES"/>
+        </w:rPr>
+        <w:instrText>Generador de historia procedural</w:instrText>
+      </w:r>
+      <w:r>
+        <w:rPr>
+          <w:lang w:eastAsia="es-ES"/>
+        </w:rPr>
+        <w:instrText>;03</w:instrText>
+      </w:r>
+      <w:r>
+        <w:instrText xml:space="preserve">" </w:instrText>
+      </w:r>
+      <w:r>
+        <w:rPr>
+          <w:lang w:eastAsia="es-ES"/>
+        </w:rPr>
+        <w:fldChar w:fldCharType="end"/>
+      </w:r>
+    </w:p>
+    <w:p>
+      <w:pPr>
+        <w:spacing w:line="276" w:lineRule="auto"/>
+        <w:rPr>
+          <w:lang w:eastAsia="es-ES"/>
+        </w:rPr>
+      </w:pPr>
+    </w:p>
+    <w:p>
+      <w:pPr>
+        <w:pStyle w:val="Prrafodelista"/>
+        <w:numPr>
+          <w:ilvl w:val="0"/>
+          <w:numId w:val="7"/>
+        </w:numPr>
+        <w:spacing w:line="276" w:lineRule="auto"/>
+        <w:rPr>
+          <w:lang w:eastAsia="es-ES"/>
+        </w:rPr>
+      </w:pPr>
+      <w:r>
+        <w:rPr>
+          <w:lang w:eastAsia="es-ES"/>
+        </w:rPr>
+        <w:t>Elementos del generador de historia procedural:</w:t>
+      </w:r>
+    </w:p>
+    <w:p>
+      <w:pPr>
+        <w:pStyle w:val="Prrafodelista"/>
+        <w:numPr>
+          <w:ilvl w:val="1"/>
+          <w:numId w:val="7"/>
+        </w:numPr>
+        <w:spacing w:line="276" w:lineRule="auto"/>
+        <w:rPr>
+          <w:lang w:eastAsia="es-ES"/>
+        </w:rPr>
+      </w:pPr>
+      <w:r>
+        <w:rPr>
+          <w:lang w:eastAsia="es-ES"/>
+        </w:rPr>
+        <w:t>Entidades Históricas</w:t>
+      </w:r>
+    </w:p>
+    <w:p>
+      <w:pPr>
+        <w:pStyle w:val="Prrafodelista"/>
+        <w:numPr>
+          <w:ilvl w:val="1"/>
+          <w:numId w:val="7"/>
+        </w:numPr>
+        <w:spacing w:line="276" w:lineRule="auto"/>
+        <w:rPr>
+          <w:lang w:eastAsia="es-ES"/>
+        </w:rPr>
+      </w:pPr>
+      <w:r>
+        <w:rPr>
+          <w:lang w:eastAsia="es-ES"/>
+        </w:rPr>
+        <w:t>Eventos históricos</w:t>
+      </w:r>
+    </w:p>
+    <w:p>
+      <w:pPr>
+        <w:pStyle w:val="Prrafodelista"/>
+        <w:numPr>
+          <w:ilvl w:val="1"/>
+          <w:numId w:val="7"/>
+        </w:numPr>
+        <w:spacing w:line="276" w:lineRule="auto"/>
+        <w:rPr>
+          <w:lang w:eastAsia="es-ES"/>
+        </w:rPr>
+      </w:pPr>
+      <w:r>
+        <w:rPr>
+          <w:lang w:eastAsia="es-ES"/>
+        </w:rPr>
+        <w:t>La lógica que relaciona estos eventos de forma subyacente</w:t>
+      </w:r>
+    </w:p>
+    <w:p>
+      <w:pPr>
+        <w:pStyle w:val="Prrafodelista"/>
+        <w:numPr>
+          <w:ilvl w:val="1"/>
+          <w:numId w:val="7"/>
+        </w:numPr>
+        <w:spacing w:line="276" w:lineRule="auto"/>
+        <w:rPr>
+          <w:lang w:eastAsia="es-ES"/>
+        </w:rPr>
+      </w:pPr>
+      <w:r>
+        <w:rPr>
+          <w:lang w:eastAsia="es-ES"/>
+        </w:rPr>
+        <w:t>La exposición de estos eventos al jugador</w:t>
+      </w:r>
+    </w:p>
+    <w:p>
+      <w:pPr>
+        <w:pStyle w:val="Prrafodelista"/>
+        <w:numPr>
+          <w:ilvl w:val="1"/>
+          <w:numId w:val="7"/>
+        </w:numPr>
+        <w:spacing w:line="276" w:lineRule="auto"/>
+        <w:rPr>
+          <w:lang w:eastAsia="es-ES"/>
+        </w:rPr>
+      </w:pPr>
+      <w:r>
+        <w:rPr>
+          <w:lang w:eastAsia="es-ES"/>
+        </w:rPr>
+        <w:t>El cambio y la actualización de la historia a lo largo de la partida</w:t>
+      </w:r>
+    </w:p>
+    <w:p>
+      <w:pPr>
+        <w:pStyle w:val="Prrafodelista"/>
+        <w:spacing w:line="276" w:lineRule="auto"/>
+        <w:ind w:left="1080"/>
+        <w:rPr>
+          <w:lang w:eastAsia="es-ES"/>
+        </w:rPr>
+      </w:pPr>
+    </w:p>
+    <w:p>
+      <w:pPr>
+        <w:pStyle w:val="Prrafodelista"/>
+        <w:numPr>
+          <w:ilvl w:val="0"/>
+          <w:numId w:val="7"/>
+        </w:numPr>
+        <w:spacing w:line="276" w:lineRule="auto"/>
+        <w:rPr>
+          <w:lang w:eastAsia="es-ES"/>
+        </w:rPr>
+      </w:pPr>
+      <w:r>
+        <w:rPr>
+          <w:lang w:eastAsia="es-ES"/>
+        </w:rPr>
+        <w:t>Entidades Históricas:</w:t>
+      </w:r>
+    </w:p>
+    <w:p>
+      <w:pPr>
+        <w:pStyle w:val="Prrafodelista"/>
+        <w:numPr>
+          <w:ilvl w:val="1"/>
+          <w:numId w:val="7"/>
+        </w:numPr>
+        <w:spacing w:line="276" w:lineRule="auto"/>
+        <w:rPr>
+          <w:lang w:eastAsia="es-ES"/>
+        </w:rPr>
+      </w:pPr>
+      <w:r>
+        <w:rPr>
+          <w:lang w:eastAsia="es-ES"/>
+        </w:rPr>
+        <w:t>Son determinadas de antes, son los personajes históricos fijados por la narrativa fija pre generación procedural, contienen propiedades personalidades y un arquetipo.</w:t>
+      </w:r>
+    </w:p>
+    <w:p>
+      <w:pPr>
+        <w:pStyle w:val="Prrafodelista"/>
+        <w:spacing w:line="276" w:lineRule="auto"/>
+        <w:ind w:left="1080"/>
+        <w:rPr>
+          <w:lang w:eastAsia="es-ES"/>
+        </w:rPr>
+      </w:pPr>
+    </w:p>
+    <w:p>
+      <w:pPr>
+        <w:pStyle w:val="Prrafodelista"/>
+        <w:numPr>
+          <w:ilvl w:val="0"/>
+          <w:numId w:val="7"/>
+        </w:numPr>
+        <w:spacing w:line="276" w:lineRule="auto"/>
+        <w:rPr>
+          <w:lang w:eastAsia="es-ES"/>
+        </w:rPr>
+      </w:pPr>
+      <w:r>
+        <w:rPr>
+          <w:lang w:eastAsia="es-ES"/>
+        </w:rPr>
+        <w:t>Eventos históricos:</w:t>
+      </w:r>
+    </w:p>
+    <w:p>
+      <w:pPr>
+        <w:pStyle w:val="Prrafodelista"/>
+        <w:numPr>
+          <w:ilvl w:val="1"/>
+          <w:numId w:val="7"/>
+        </w:numPr>
+        <w:spacing w:line="276" w:lineRule="auto"/>
+        <w:rPr>
+          <w:lang w:eastAsia="es-ES"/>
+        </w:rPr>
+      </w:pPr>
+      <w:r>
+        <w:rPr>
+          <w:lang w:eastAsia="es-ES"/>
+        </w:rPr>
+        <w:t xml:space="preserve">Son plantillas narrativas que mediante variables y las entidades históricas, determinan los cambios en las relaciones y los objetivos de los </w:t>
+      </w:r>
+      <w:proofErr w:type="spellStart"/>
+      <w:r>
+        <w:rPr>
+          <w:lang w:eastAsia="es-ES"/>
+        </w:rPr>
+        <w:t>NPCs</w:t>
+      </w:r>
+      <w:proofErr w:type="spellEnd"/>
+      <w:r>
+        <w:rPr>
+          <w:lang w:eastAsia="es-ES"/>
+        </w:rPr>
+        <w:t>.</w:t>
+      </w:r>
+    </w:p>
+    <w:p>
+      <w:pPr>
+        <w:pStyle w:val="Prrafodelista"/>
+        <w:spacing w:line="276" w:lineRule="auto"/>
+        <w:ind w:left="1080"/>
+        <w:rPr>
+          <w:lang w:eastAsia="es-ES"/>
+        </w:rPr>
+      </w:pPr>
+    </w:p>
+    <w:p>
+      <w:pPr>
+        <w:pStyle w:val="Prrafodelista"/>
+        <w:numPr>
+          <w:ilvl w:val="0"/>
+          <w:numId w:val="7"/>
+        </w:numPr>
+        <w:spacing w:line="276" w:lineRule="auto"/>
+        <w:rPr>
+          <w:lang w:eastAsia="es-ES"/>
+        </w:rPr>
+      </w:pPr>
+      <w:r>
+        <w:rPr>
+          <w:lang w:eastAsia="es-ES"/>
+        </w:rPr>
+        <w:t>Lógica que une los eventos de forma subyacente:</w:t>
+      </w:r>
+    </w:p>
+    <w:p>
+      <w:pPr>
+        <w:pStyle w:val="Prrafodelista"/>
+        <w:numPr>
+          <w:ilvl w:val="1"/>
+          <w:numId w:val="7"/>
+        </w:numPr>
+        <w:spacing w:line="276" w:lineRule="auto"/>
+        <w:rPr>
+          <w:lang w:eastAsia="es-ES"/>
+        </w:rPr>
+      </w:pPr>
+      <w:r>
+        <w:rPr>
+          <w:lang w:eastAsia="es-ES"/>
+        </w:rPr>
+        <w:t xml:space="preserve">Realmente no hay una lógica que los una, es una cronología de eventos aleatorios según proximidad que tenga un poco de sentido, que luego en las descripciones de texto en los lugares donde el jugador pueda ser expuesto a esto, esas descripciones realizadas con texto rico crearán una </w:t>
+      </w:r>
+      <w:proofErr w:type="spellStart"/>
+      <w:r>
+        <w:rPr>
+          <w:i/>
+          <w:lang w:eastAsia="es-ES"/>
+        </w:rPr>
+        <w:t>apofenia</w:t>
+      </w:r>
+      <w:proofErr w:type="spellEnd"/>
+      <w:r>
+        <w:rPr>
+          <w:lang w:eastAsia="es-ES"/>
+        </w:rPr>
+        <w:t xml:space="preserve"> (es lo sucede cuando se aparentan eventos relacionados que en realidad son cosas que no tienen relación alguna).</w:t>
+      </w:r>
+    </w:p>
+    <w:p>
+      <w:pPr>
+        <w:pStyle w:val="Prrafodelista"/>
+        <w:numPr>
+          <w:ilvl w:val="0"/>
+          <w:numId w:val="7"/>
+        </w:numPr>
+        <w:spacing w:line="276" w:lineRule="auto"/>
+        <w:rPr>
+          <w:lang w:eastAsia="es-ES"/>
+        </w:rPr>
+      </w:pPr>
+      <w:r>
+        <w:rPr>
+          <w:lang w:eastAsia="es-ES"/>
+        </w:rPr>
+        <w:t>Exposición de los eventos al jugador:</w:t>
+      </w:r>
+    </w:p>
+    <w:p>
+      <w:pPr>
+        <w:pStyle w:val="Prrafodelista"/>
+        <w:numPr>
+          <w:ilvl w:val="1"/>
+          <w:numId w:val="7"/>
+        </w:numPr>
+        <w:spacing w:line="276" w:lineRule="auto"/>
+        <w:rPr>
+          <w:lang w:eastAsia="es-ES"/>
+        </w:rPr>
+      </w:pPr>
+      <w:r>
+        <w:rPr>
+          <w:lang w:eastAsia="es-ES"/>
+        </w:rPr>
+        <w:t xml:space="preserve">Los eventos se exponen al jugador mediante conversaciones con </w:t>
+      </w:r>
+      <w:proofErr w:type="spellStart"/>
+      <w:r>
+        <w:rPr>
+          <w:lang w:eastAsia="es-ES"/>
+        </w:rPr>
+        <w:t>NPCs</w:t>
+      </w:r>
+      <w:proofErr w:type="spellEnd"/>
+      <w:r>
+        <w:rPr>
+          <w:lang w:eastAsia="es-ES"/>
+        </w:rPr>
+        <w:t xml:space="preserve"> y/o manuscritos que ya reflejan todas las variables de las plantillas aplicadas de forma coherente.</w:t>
+      </w:r>
+    </w:p>
+    <w:p>
+      <w:pPr>
+        <w:pStyle w:val="Prrafodelista"/>
+        <w:numPr>
+          <w:ilvl w:val="0"/>
+          <w:numId w:val="7"/>
+        </w:numPr>
+        <w:spacing w:line="276" w:lineRule="auto"/>
+        <w:rPr>
+          <w:lang w:eastAsia="es-ES"/>
+        </w:rPr>
+      </w:pPr>
+      <w:r>
+        <w:rPr>
+          <w:lang w:eastAsia="es-ES"/>
+        </w:rPr>
+        <w:t>Cambio y actualización de la historia:</w:t>
+      </w:r>
+    </w:p>
+    <w:p>
+      <w:pPr>
+        <w:pStyle w:val="Prrafodelista"/>
+        <w:numPr>
+          <w:ilvl w:val="1"/>
+          <w:numId w:val="7"/>
+        </w:numPr>
+        <w:spacing w:line="276" w:lineRule="auto"/>
+        <w:rPr>
+          <w:lang w:eastAsia="es-ES"/>
+        </w:rPr>
+      </w:pPr>
+      <w:r>
+        <w:rPr>
+          <w:lang w:eastAsia="es-ES"/>
+        </w:rPr>
+        <w:t xml:space="preserve">Toda </w:t>
+      </w:r>
+      <w:r>
+        <w:rPr>
+          <w:lang w:eastAsia="es-ES"/>
+        </w:rPr>
+        <w:t xml:space="preserve">acción </w:t>
+      </w:r>
+      <w:r>
+        <w:rPr>
+          <w:lang w:eastAsia="es-ES"/>
+        </w:rPr>
+        <w:t>que cause algún tipo de cambio en el mundo será registrada y aplicará variables de la misma forma que lo hacen los eventos históricos. Algunas de estas acciones podrán ser en sí mismas eventos históricos cuyas variables serán determinadas en tiempo real por los perpetradores (NPCS y/o jugador).</w:t>
+      </w:r>
     </w:p>
     <w:sectPr>
       <w:type w:val="continuous"/>
@@ -1284,9 +2741,361 @@
 </w:document>
 </file>
 
+<file path=word/endnotes.xml><?xml version="1.0" encoding="utf-8"?>
+<w:endnotes xmlns:wpc="http://schemas.microsoft.com/office/word/2010/wordprocessingCanvas" xmlns:cx="http://schemas.microsoft.com/office/drawing/2014/chartex" xmlns:cx1="http://schemas.microsoft.com/office/drawing/2015/9/8/chartex" xmlns:mc="http://schemas.openxmlformats.org/markup-compatibility/2006" xmlns:o="urn:schemas-microsoft-com:office:office" xmlns:r="http://schemas.openxmlformats.org/officeDocument/2006/relationships" xmlns:m="http://schemas.openxmlformats.org/officeDocument/2006/math" xmlns:v="urn:schemas-microsoft-com:vml" xmlns:wp14="http://schemas.microsoft.com/office/word/2010/wordprocessingDrawing" xmlns:wp="http://schemas.openxmlformats.org/drawingml/2006/wordprocessingDrawing" xmlns:w10="urn:schemas-microsoft-com:office:word" xmlns:w="http://schemas.openxmlformats.org/wordprocessingml/2006/main" xmlns:w14="http://schemas.microsoft.com/office/word/2010/wordml" xmlns:w15="http://schemas.microsoft.com/office/word/2012/wordml" xmlns:w16se="http://schemas.microsoft.com/office/word/2015/wordml/symex" xmlns:wpg="http://schemas.microsoft.com/office/word/2010/wordprocessingGroup" xmlns:wpi="http://schemas.microsoft.com/office/word/2010/wordprocessingInk" xmlns:wne="http://schemas.microsoft.com/office/word/2006/wordml" xmlns:wps="http://schemas.microsoft.com/office/word/2010/wordprocessingShape" mc:Ignorable="w14 w15 w16se wp14">
+  <w:endnote w:type="separator" w:id="-1">
+    <w:p>
+      <w:pPr>
+        <w:spacing w:after="0" w:line="240" w:lineRule="auto"/>
+      </w:pPr>
+      <w:r>
+        <w:separator/>
+      </w:r>
+    </w:p>
+  </w:endnote>
+  <w:endnote w:type="continuationSeparator" w:id="0">
+    <w:p>
+      <w:pPr>
+        <w:spacing w:after="0" w:line="240" w:lineRule="auto"/>
+      </w:pPr>
+      <w:r>
+        <w:continuationSeparator/>
+      </w:r>
+    </w:p>
+  </w:endnote>
+</w:endnotes>
+</file>
+
+<file path=word/footer1.xml><?xml version="1.0" encoding="utf-8"?>
+<w:ftr xmlns:wpc="http://schemas.microsoft.com/office/word/2010/wordprocessingCanvas" xmlns:cx="http://schemas.microsoft.com/office/drawing/2014/chartex" xmlns:cx1="http://schemas.microsoft.com/office/drawing/2015/9/8/chartex" xmlns:mc="http://schemas.openxmlformats.org/markup-compatibility/2006" xmlns:o="urn:schemas-microsoft-com:office:office" xmlns:r="http://schemas.openxmlformats.org/officeDocument/2006/relationships" xmlns:m="http://schemas.openxmlformats.org/officeDocument/2006/math" xmlns:v="urn:schemas-microsoft-com:vml" xmlns:wp14="http://schemas.microsoft.com/office/word/2010/wordprocessingDrawing" xmlns:wp="http://schemas.openxmlformats.org/drawingml/2006/wordprocessingDrawing" xmlns:w10="urn:schemas-microsoft-com:office:word" xmlns:w="http://schemas.openxmlformats.org/wordprocessingml/2006/main" xmlns:w14="http://schemas.microsoft.com/office/word/2010/wordml" xmlns:w15="http://schemas.microsoft.com/office/word/2012/wordml" xmlns:w16se="http://schemas.microsoft.com/office/word/2015/wordml/symex" xmlns:wpg="http://schemas.microsoft.com/office/word/2010/wordprocessingGroup" xmlns:wpi="http://schemas.microsoft.com/office/word/2010/wordprocessingInk" xmlns:wne="http://schemas.microsoft.com/office/word/2006/wordml" xmlns:wps="http://schemas.microsoft.com/office/word/2010/wordprocessingShape" mc:Ignorable="w14 w15 w16se wp14">
+  <w:tbl>
+    <w:tblPr>
+      <w:tblW w:w="5000" w:type="pct"/>
+      <w:jc w:val="center"/>
+      <w:tblCellMar>
+        <w:top w:w="144" w:type="dxa"/>
+        <w:left w:w="115" w:type="dxa"/>
+        <w:bottom w:w="144" w:type="dxa"/>
+        <w:right w:w="115" w:type="dxa"/>
+      </w:tblCellMar>
+      <w:tblLook w:val="04A0" w:firstRow="1" w:lastRow="0" w:firstColumn="1" w:lastColumn="0" w:noHBand="0" w:noVBand="1"/>
+    </w:tblPr>
+    <w:tblGrid>
+      <w:gridCol w:w="4300"/>
+      <w:gridCol w:w="4204"/>
+    </w:tblGrid>
+    <w:tr>
+      <w:trPr>
+        <w:trHeight w:hRule="exact" w:val="115"/>
+        <w:jc w:val="center"/>
+      </w:trPr>
+      <w:tc>
+        <w:tcPr>
+          <w:tcW w:w="4686" w:type="dxa"/>
+          <w:shd w:val="clear" w:color="auto" w:fill="5B9BD5" w:themeFill="accent1"/>
+          <w:tcMar>
+            <w:top w:w="0" w:type="dxa"/>
+            <w:bottom w:w="0" w:type="dxa"/>
+          </w:tcMar>
+        </w:tcPr>
+        <w:p>
+          <w:pPr>
+            <w:pStyle w:val="Encabezado"/>
+            <w:rPr>
+              <w:caps/>
+              <w:sz w:val="18"/>
+            </w:rPr>
+          </w:pPr>
+        </w:p>
+      </w:tc>
+      <w:tc>
+        <w:tcPr>
+          <w:tcW w:w="4674" w:type="dxa"/>
+          <w:shd w:val="clear" w:color="auto" w:fill="5B9BD5" w:themeFill="accent1"/>
+          <w:tcMar>
+            <w:top w:w="0" w:type="dxa"/>
+            <w:bottom w:w="0" w:type="dxa"/>
+          </w:tcMar>
+        </w:tcPr>
+        <w:p>
+          <w:pPr>
+            <w:pStyle w:val="Encabezado"/>
+            <w:jc w:val="right"/>
+            <w:rPr>
+              <w:caps/>
+              <w:sz w:val="18"/>
+            </w:rPr>
+          </w:pPr>
+        </w:p>
+      </w:tc>
+    </w:tr>
+    <w:tr>
+      <w:trPr>
+        <w:jc w:val="center"/>
+      </w:trPr>
+      <w:sdt>
+        <w:sdtPr>
+          <w:rPr>
+            <w:caps/>
+            <w:color w:val="808080" w:themeColor="background1" w:themeShade="80"/>
+            <w:sz w:val="18"/>
+            <w:szCs w:val="18"/>
+          </w:rPr>
+          <w:alias w:val="Autor"/>
+          <w:tag w:val=""/>
+          <w:id w:val="1534151868"/>
+          <w:placeholder>
+            <w:docPart w:val="55984BBB18094291A17CB7C5109CED9C"/>
+          </w:placeholder>
+          <w:dataBinding w:prefixMappings="xmlns:ns0='http://purl.org/dc/elements/1.1/' xmlns:ns1='http://schemas.openxmlformats.org/package/2006/metadata/core-properties' " w:xpath="/ns1:coreProperties[1]/ns0:creator[1]" w:storeItemID="{6C3C8BC8-F283-45AE-878A-BAB7291924A1}"/>
+          <w:text/>
+        </w:sdtPr>
+        <w:sdtEndPr/>
+        <w:sdtContent>
+          <w:tc>
+            <w:tcPr>
+              <w:tcW w:w="4686" w:type="dxa"/>
+              <w:shd w:val="clear" w:color="auto" w:fill="auto"/>
+              <w:vAlign w:val="center"/>
+            </w:tcPr>
+            <w:p>
+              <w:pPr>
+                <w:pStyle w:val="Piedepgina"/>
+                <w:rPr>
+                  <w:caps/>
+                  <w:color w:val="808080" w:themeColor="background1" w:themeShade="80"/>
+                  <w:sz w:val="18"/>
+                  <w:szCs w:val="18"/>
+                </w:rPr>
+              </w:pPr>
+              <w:r>
+                <w:rPr>
+                  <w:caps/>
+                  <w:color w:val="808080" w:themeColor="background1" w:themeShade="80"/>
+                  <w:sz w:val="18"/>
+                  <w:szCs w:val="18"/>
+                </w:rPr>
+                <w:t>Alejandro Hijano</w:t>
+              </w:r>
+            </w:p>
+          </w:tc>
+        </w:sdtContent>
+      </w:sdt>
+      <w:tc>
+        <w:tcPr>
+          <w:tcW w:w="4674" w:type="dxa"/>
+          <w:shd w:val="clear" w:color="auto" w:fill="auto"/>
+          <w:vAlign w:val="center"/>
+        </w:tcPr>
+        <w:p>
+          <w:pPr>
+            <w:pStyle w:val="Piedepgina"/>
+            <w:jc w:val="right"/>
+            <w:rPr>
+              <w:caps/>
+              <w:color w:val="808080" w:themeColor="background1" w:themeShade="80"/>
+              <w:sz w:val="18"/>
+              <w:szCs w:val="18"/>
+            </w:rPr>
+          </w:pPr>
+          <w:r>
+            <w:rPr>
+              <w:caps/>
+              <w:color w:val="808080" w:themeColor="background1" w:themeShade="80"/>
+              <w:sz w:val="18"/>
+              <w:szCs w:val="18"/>
+            </w:rPr>
+            <w:fldChar w:fldCharType="begin"/>
+          </w:r>
+          <w:r>
+            <w:rPr>
+              <w:caps/>
+              <w:color w:val="808080" w:themeColor="background1" w:themeShade="80"/>
+              <w:sz w:val="18"/>
+              <w:szCs w:val="18"/>
+            </w:rPr>
+            <w:instrText>PAGE   \* MERGEFORMAT</w:instrText>
+          </w:r>
+          <w:r>
+            <w:rPr>
+              <w:caps/>
+              <w:color w:val="808080" w:themeColor="background1" w:themeShade="80"/>
+              <w:sz w:val="18"/>
+              <w:szCs w:val="18"/>
+            </w:rPr>
+            <w:fldChar w:fldCharType="separate"/>
+          </w:r>
+          <w:r>
+            <w:rPr>
+              <w:caps/>
+              <w:noProof/>
+              <w:color w:val="808080" w:themeColor="background1" w:themeShade="80"/>
+              <w:sz w:val="18"/>
+              <w:szCs w:val="18"/>
+            </w:rPr>
+            <w:t>6</w:t>
+          </w:r>
+          <w:r>
+            <w:rPr>
+              <w:caps/>
+              <w:color w:val="808080" w:themeColor="background1" w:themeShade="80"/>
+              <w:sz w:val="18"/>
+              <w:szCs w:val="18"/>
+            </w:rPr>
+            <w:fldChar w:fldCharType="end"/>
+          </w:r>
+        </w:p>
+      </w:tc>
+    </w:tr>
+  </w:tbl>
+  <w:p>
+    <w:pPr>
+      <w:pStyle w:val="Piedepgina"/>
+    </w:pPr>
+  </w:p>
+</w:ftr>
+</file>
+
+<file path=word/footnotes.xml><?xml version="1.0" encoding="utf-8"?>
+<w:footnotes xmlns:wpc="http://schemas.microsoft.com/office/word/2010/wordprocessingCanvas" xmlns:cx="http://schemas.microsoft.com/office/drawing/2014/chartex" xmlns:cx1="http://schemas.microsoft.com/office/drawing/2015/9/8/chartex" xmlns:mc="http://schemas.openxmlformats.org/markup-compatibility/2006" xmlns:o="urn:schemas-microsoft-com:office:office" xmlns:r="http://schemas.openxmlformats.org/officeDocument/2006/relationships" xmlns:m="http://schemas.openxmlformats.org/officeDocument/2006/math" xmlns:v="urn:schemas-microsoft-com:vml" xmlns:wp14="http://schemas.microsoft.com/office/word/2010/wordprocessingDrawing" xmlns:wp="http://schemas.openxmlformats.org/drawingml/2006/wordprocessingDrawing" xmlns:w10="urn:schemas-microsoft-com:office:word" xmlns:w="http://schemas.openxmlformats.org/wordprocessingml/2006/main" xmlns:w14="http://schemas.microsoft.com/office/word/2010/wordml" xmlns:w15="http://schemas.microsoft.com/office/word/2012/wordml" xmlns:w16se="http://schemas.microsoft.com/office/word/2015/wordml/symex" xmlns:wpg="http://schemas.microsoft.com/office/word/2010/wordprocessingGroup" xmlns:wpi="http://schemas.microsoft.com/office/word/2010/wordprocessingInk" xmlns:wne="http://schemas.microsoft.com/office/word/2006/wordml" xmlns:wps="http://schemas.microsoft.com/office/word/2010/wordprocessingShape" mc:Ignorable="w14 w15 w16se wp14">
+  <w:footnote w:type="separator" w:id="-1">
+    <w:p>
+      <w:pPr>
+        <w:spacing w:after="0" w:line="240" w:lineRule="auto"/>
+      </w:pPr>
+      <w:r>
+        <w:separator/>
+      </w:r>
+    </w:p>
+  </w:footnote>
+  <w:footnote w:type="continuationSeparator" w:id="0">
+    <w:p>
+      <w:pPr>
+        <w:spacing w:after="0" w:line="240" w:lineRule="auto"/>
+      </w:pPr>
+      <w:r>
+        <w:continuationSeparator/>
+      </w:r>
+    </w:p>
+  </w:footnote>
+</w:footnotes>
+</file>
+
 <file path=word/numbering.xml><?xml version="1.0" encoding="utf-8"?>
 <w:numbering xmlns:wpc="http://schemas.microsoft.com/office/word/2010/wordprocessingCanvas" xmlns:cx="http://schemas.microsoft.com/office/drawing/2014/chartex" xmlns:cx1="http://schemas.microsoft.com/office/drawing/2015/9/8/chartex" xmlns:mc="http://schemas.openxmlformats.org/markup-compatibility/2006" xmlns:o="urn:schemas-microsoft-com:office:office" xmlns:r="http://schemas.openxmlformats.org/officeDocument/2006/relationships" xmlns:m="http://schemas.openxmlformats.org/officeDocument/2006/math" xmlns:v="urn:schemas-microsoft-com:vml" xmlns:wp14="http://schemas.microsoft.com/office/word/2010/wordprocessingDrawing" xmlns:wp="http://schemas.openxmlformats.org/drawingml/2006/wordprocessingDrawing" xmlns:w10="urn:schemas-microsoft-com:office:word" xmlns:w="http://schemas.openxmlformats.org/wordprocessingml/2006/main" xmlns:w14="http://schemas.microsoft.com/office/word/2010/wordml" xmlns:w15="http://schemas.microsoft.com/office/word/2012/wordml" xmlns:w16se="http://schemas.microsoft.com/office/word/2015/wordml/symex" xmlns:wpg="http://schemas.microsoft.com/office/word/2010/wordprocessingGroup" xmlns:wpi="http://schemas.microsoft.com/office/word/2010/wordprocessingInk" xmlns:wne="http://schemas.microsoft.com/office/word/2006/wordml" xmlns:wps="http://schemas.microsoft.com/office/word/2010/wordprocessingShape" mc:Ignorable="w14 w15 w16se wp14">
   <w:abstractNum w:abstractNumId="0" w15:restartNumberingAfterBreak="0">
+    <w:nsid w:val="13AE3689"/>
+    <w:multiLevelType w:val="hybridMultilevel"/>
+    <w:tmpl w:val="B62C5FB0"/>
+    <w:lvl w:ilvl="0" w:tplc="39A03F1E">
+      <w:numFmt w:val="bullet"/>
+      <w:lvlText w:val="-"/>
+      <w:lvlJc w:val="left"/>
+      <w:pPr>
+        <w:ind w:left="360" w:hanging="360"/>
+      </w:pPr>
+      <w:rPr>
+        <w:rFonts w:ascii="Calibri" w:eastAsiaTheme="minorHAnsi" w:hAnsi="Calibri" w:cs="Calibri" w:hint="default"/>
+      </w:rPr>
+    </w:lvl>
+    <w:lvl w:ilvl="1" w:tplc="0C0A0003">
+      <w:start w:val="1"/>
+      <w:numFmt w:val="bullet"/>
+      <w:lvlText w:val="o"/>
+      <w:lvlJc w:val="left"/>
+      <w:pPr>
+        <w:ind w:left="1080" w:hanging="360"/>
+      </w:pPr>
+      <w:rPr>
+        <w:rFonts w:ascii="Courier New" w:hAnsi="Courier New" w:cs="Courier New" w:hint="default"/>
+      </w:rPr>
+    </w:lvl>
+    <w:lvl w:ilvl="2" w:tplc="0C0A0005" w:tentative="1">
+      <w:start w:val="1"/>
+      <w:numFmt w:val="bullet"/>
+      <w:lvlText w:val=""/>
+      <w:lvlJc w:val="left"/>
+      <w:pPr>
+        <w:ind w:left="1800" w:hanging="360"/>
+      </w:pPr>
+      <w:rPr>
+        <w:rFonts w:ascii="Wingdings" w:hAnsi="Wingdings" w:hint="default"/>
+      </w:rPr>
+    </w:lvl>
+    <w:lvl w:ilvl="3" w:tplc="0C0A0001" w:tentative="1">
+      <w:start w:val="1"/>
+      <w:numFmt w:val="bullet"/>
+      <w:lvlText w:val=""/>
+      <w:lvlJc w:val="left"/>
+      <w:pPr>
+        <w:ind w:left="2520" w:hanging="360"/>
+      </w:pPr>
+      <w:rPr>
+        <w:rFonts w:ascii="Symbol" w:hAnsi="Symbol" w:hint="default"/>
+      </w:rPr>
+    </w:lvl>
+    <w:lvl w:ilvl="4" w:tplc="0C0A0003" w:tentative="1">
+      <w:start w:val="1"/>
+      <w:numFmt w:val="bullet"/>
+      <w:lvlText w:val="o"/>
+      <w:lvlJc w:val="left"/>
+      <w:pPr>
+        <w:ind w:left="3240" w:hanging="360"/>
+      </w:pPr>
+      <w:rPr>
+        <w:rFonts w:ascii="Courier New" w:hAnsi="Courier New" w:cs="Courier New" w:hint="default"/>
+      </w:rPr>
+    </w:lvl>
+    <w:lvl w:ilvl="5" w:tplc="0C0A0005" w:tentative="1">
+      <w:start w:val="1"/>
+      <w:numFmt w:val="bullet"/>
+      <w:lvlText w:val=""/>
+      <w:lvlJc w:val="left"/>
+      <w:pPr>
+        <w:ind w:left="3960" w:hanging="360"/>
+      </w:pPr>
+      <w:rPr>
+        <w:rFonts w:ascii="Wingdings" w:hAnsi="Wingdings" w:hint="default"/>
+      </w:rPr>
+    </w:lvl>
+    <w:lvl w:ilvl="6" w:tplc="0C0A0001" w:tentative="1">
+      <w:start w:val="1"/>
+      <w:numFmt w:val="bullet"/>
+      <w:lvlText w:val=""/>
+      <w:lvlJc w:val="left"/>
+      <w:pPr>
+        <w:ind w:left="4680" w:hanging="360"/>
+      </w:pPr>
+      <w:rPr>
+        <w:rFonts w:ascii="Symbol" w:hAnsi="Symbol" w:hint="default"/>
+      </w:rPr>
+    </w:lvl>
+    <w:lvl w:ilvl="7" w:tplc="0C0A0003" w:tentative="1">
+      <w:start w:val="1"/>
+      <w:numFmt w:val="bullet"/>
+      <w:lvlText w:val="o"/>
+      <w:lvlJc w:val="left"/>
+      <w:pPr>
+        <w:ind w:left="5400" w:hanging="360"/>
+      </w:pPr>
+      <w:rPr>
+        <w:rFonts w:ascii="Courier New" w:hAnsi="Courier New" w:cs="Courier New" w:hint="default"/>
+      </w:rPr>
+    </w:lvl>
+    <w:lvl w:ilvl="8" w:tplc="0C0A0005" w:tentative="1">
+      <w:start w:val="1"/>
+      <w:numFmt w:val="bullet"/>
+      <w:lvlText w:val=""/>
+      <w:lvlJc w:val="left"/>
+      <w:pPr>
+        <w:ind w:left="6120" w:hanging="360"/>
+      </w:pPr>
+      <w:rPr>
+        <w:rFonts w:ascii="Wingdings" w:hAnsi="Wingdings" w:hint="default"/>
+      </w:rPr>
+    </w:lvl>
+  </w:abstractNum>
+  <w:abstractNum w:abstractNumId="1" w15:restartNumberingAfterBreak="0">
     <w:nsid w:val="1EF2507E"/>
     <w:multiLevelType w:val="hybridMultilevel"/>
     <w:tmpl w:val="635E9334"/>
@@ -1399,7 +3208,7 @@
       </w:rPr>
     </w:lvl>
   </w:abstractNum>
-  <w:abstractNum w:abstractNumId="1" w15:restartNumberingAfterBreak="0">
+  <w:abstractNum w:abstractNumId="2" w15:restartNumberingAfterBreak="0">
     <w:nsid w:val="24520D31"/>
     <w:multiLevelType w:val="hybridMultilevel"/>
     <w:tmpl w:val="D3620D4A"/>
@@ -1512,7 +3321,7 @@
       </w:rPr>
     </w:lvl>
   </w:abstractNum>
-  <w:abstractNum w:abstractNumId="2" w15:restartNumberingAfterBreak="0">
+  <w:abstractNum w:abstractNumId="3" w15:restartNumberingAfterBreak="0">
     <w:nsid w:val="65675BE9"/>
     <w:multiLevelType w:val="hybridMultilevel"/>
     <w:tmpl w:val="EE06F1B4"/>
@@ -1624,7 +3433,7 @@
       </w:rPr>
     </w:lvl>
   </w:abstractNum>
-  <w:abstractNum w:abstractNumId="3" w15:restartNumberingAfterBreak="0">
+  <w:abstractNum w:abstractNumId="4" w15:restartNumberingAfterBreak="0">
     <w:nsid w:val="6579255C"/>
     <w:multiLevelType w:val="hybridMultilevel"/>
     <w:tmpl w:val="D6F29F5E"/>
@@ -1736,7 +3545,7 @@
       </w:rPr>
     </w:lvl>
   </w:abstractNum>
-  <w:abstractNum w:abstractNumId="4" w15:restartNumberingAfterBreak="0">
+  <w:abstractNum w:abstractNumId="5" w15:restartNumberingAfterBreak="0">
     <w:nsid w:val="6CB06387"/>
     <w:multiLevelType w:val="hybridMultilevel"/>
     <w:tmpl w:val="DE0871D6"/>
@@ -1822,7 +3631,7 @@
       </w:pPr>
     </w:lvl>
   </w:abstractNum>
-  <w:abstractNum w:abstractNumId="5" w15:restartNumberingAfterBreak="0">
+  <w:abstractNum w:abstractNumId="6" w15:restartNumberingAfterBreak="0">
     <w:nsid w:val="782F78B6"/>
     <w:multiLevelType w:val="hybridMultilevel"/>
     <w:tmpl w:val="6EA417E8"/>
@@ -1935,22 +3744,25 @@
     </w:lvl>
   </w:abstractNum>
   <w:num w:numId="1">
+    <w:abstractNumId w:val="2"/>
+  </w:num>
+  <w:num w:numId="2">
+    <w:abstractNumId w:val="6"/>
+  </w:num>
+  <w:num w:numId="3">
+    <w:abstractNumId w:val="3"/>
+  </w:num>
+  <w:num w:numId="4">
+    <w:abstractNumId w:val="5"/>
+  </w:num>
+  <w:num w:numId="5">
     <w:abstractNumId w:val="1"/>
   </w:num>
-  <w:num w:numId="2">
-    <w:abstractNumId w:val="5"/>
-  </w:num>
-  <w:num w:numId="3">
-    <w:abstractNumId w:val="2"/>
-  </w:num>
-  <w:num w:numId="4">
+  <w:num w:numId="6">
     <w:abstractNumId w:val="4"/>
   </w:num>
-  <w:num w:numId="5">
+  <w:num w:numId="7">
     <w:abstractNumId w:val="0"/>
-  </w:num>
-  <w:num w:numId="6">
-    <w:abstractNumId w:val="3"/>
   </w:num>
 </w:numbering>
 </file>
@@ -2498,14 +4310,16 @@
     <w:autoRedefine/>
     <w:uiPriority w:val="99"/>
     <w:unhideWhenUsed/>
-    <w:rsid w:val="00B316E4"/>
+    <w:rsid w:val="00C65C18"/>
     <w:pPr>
+      <w:pBdr>
+        <w:top w:val="single" w:sz="18" w:space="1" w:color="5B9BD5" w:themeColor="accent1"/>
+      </w:pBdr>
       <w:spacing w:after="0"/>
       <w:ind w:left="220" w:hanging="220"/>
     </w:pPr>
     <w:rPr>
       <w:rFonts w:cstheme="minorHAnsi"/>
-      <w:sz w:val="18"/>
       <w:szCs w:val="18"/>
     </w:rPr>
   </w:style>
@@ -2700,7 +4514,653 @@
       <w:szCs w:val="26"/>
     </w:rPr>
   </w:style>
+  <w:style w:type="paragraph" w:styleId="Encabezado">
+    <w:name w:val="header"/>
+    <w:basedOn w:val="Normal"/>
+    <w:link w:val="EncabezadoCar"/>
+    <w:uiPriority w:val="99"/>
+    <w:unhideWhenUsed/>
+    <w:rsid w:val="00253190"/>
+    <w:pPr>
+      <w:tabs>
+        <w:tab w:val="center" w:pos="4513"/>
+        <w:tab w:val="right" w:pos="9026"/>
+      </w:tabs>
+      <w:spacing w:after="0" w:line="240" w:lineRule="auto"/>
+    </w:pPr>
+  </w:style>
+  <w:style w:type="character" w:customStyle="1" w:styleId="EncabezadoCar">
+    <w:name w:val="Encabezado Car"/>
+    <w:basedOn w:val="Fuentedeprrafopredeter"/>
+    <w:link w:val="Encabezado"/>
+    <w:uiPriority w:val="99"/>
+    <w:rsid w:val="00253190"/>
+  </w:style>
+  <w:style w:type="paragraph" w:styleId="Piedepgina">
+    <w:name w:val="footer"/>
+    <w:basedOn w:val="Normal"/>
+    <w:link w:val="PiedepginaCar"/>
+    <w:uiPriority w:val="99"/>
+    <w:unhideWhenUsed/>
+    <w:rsid w:val="00253190"/>
+    <w:pPr>
+      <w:tabs>
+        <w:tab w:val="center" w:pos="4513"/>
+        <w:tab w:val="right" w:pos="9026"/>
+      </w:tabs>
+      <w:spacing w:after="0" w:line="240" w:lineRule="auto"/>
+    </w:pPr>
+  </w:style>
+  <w:style w:type="character" w:customStyle="1" w:styleId="PiedepginaCar">
+    <w:name w:val="Pie de página Car"/>
+    <w:basedOn w:val="Fuentedeprrafopredeter"/>
+    <w:link w:val="Piedepgina"/>
+    <w:uiPriority w:val="99"/>
+    <w:rsid w:val="00253190"/>
+  </w:style>
+  <w:style w:type="paragraph" w:styleId="Subttulo">
+    <w:name w:val="Subtitle"/>
+    <w:basedOn w:val="Normal"/>
+    <w:next w:val="Normal"/>
+    <w:link w:val="SubttuloCar"/>
+    <w:uiPriority w:val="11"/>
+    <w:qFormat/>
+    <w:rsid w:val="00253190"/>
+    <w:pPr>
+      <w:numPr>
+        <w:ilvl w:val="1"/>
+      </w:numPr>
+    </w:pPr>
+    <w:rPr>
+      <w:rFonts w:eastAsiaTheme="minorEastAsia"/>
+      <w:color w:val="5A5A5A" w:themeColor="text1" w:themeTint="A5"/>
+      <w:spacing w:val="15"/>
+    </w:rPr>
+  </w:style>
+  <w:style w:type="character" w:customStyle="1" w:styleId="SubttuloCar">
+    <w:name w:val="Subtítulo Car"/>
+    <w:basedOn w:val="Fuentedeprrafopredeter"/>
+    <w:link w:val="Subttulo"/>
+    <w:uiPriority w:val="11"/>
+    <w:rsid w:val="00253190"/>
+    <w:rPr>
+      <w:rFonts w:eastAsiaTheme="minorEastAsia"/>
+      <w:color w:val="5A5A5A" w:themeColor="text1" w:themeTint="A5"/>
+      <w:spacing w:val="15"/>
+    </w:rPr>
+  </w:style>
 </w:styles>
+</file>
+
+<file path=word/glossary/document.xml><?xml version="1.0" encoding="utf-8"?>
+<w:glossaryDocument xmlns:wpc="http://schemas.microsoft.com/office/word/2010/wordprocessingCanvas" xmlns:cx="http://schemas.microsoft.com/office/drawing/2014/chartex" xmlns:cx1="http://schemas.microsoft.com/office/drawing/2015/9/8/chartex" xmlns:mc="http://schemas.openxmlformats.org/markup-compatibility/2006" xmlns:o="urn:schemas-microsoft-com:office:office" xmlns:r="http://schemas.openxmlformats.org/officeDocument/2006/relationships" xmlns:m="http://schemas.openxmlformats.org/officeDocument/2006/math" xmlns:v="urn:schemas-microsoft-com:vml" xmlns:wp14="http://schemas.microsoft.com/office/word/2010/wordprocessingDrawing" xmlns:wp="http://schemas.openxmlformats.org/drawingml/2006/wordprocessingDrawing" xmlns:w10="urn:schemas-microsoft-com:office:word" xmlns:w="http://schemas.openxmlformats.org/wordprocessingml/2006/main" xmlns:w14="http://schemas.microsoft.com/office/word/2010/wordml" xmlns:w15="http://schemas.microsoft.com/office/word/2012/wordml" xmlns:w16se="http://schemas.microsoft.com/office/word/2015/wordml/symex" xmlns:wpg="http://schemas.microsoft.com/office/word/2010/wordprocessingGroup" xmlns:wpi="http://schemas.microsoft.com/office/word/2010/wordprocessingInk" xmlns:wne="http://schemas.microsoft.com/office/word/2006/wordml" xmlns:wps="http://schemas.microsoft.com/office/word/2010/wordprocessingShape" mc:Ignorable="w14 w15 w16se wp14">
+  <w:docParts>
+    <w:docPart>
+      <w:docPartPr>
+        <w:name w:val="55984BBB18094291A17CB7C5109CED9C"/>
+        <w:category>
+          <w:name w:val="General"/>
+          <w:gallery w:val="placeholder"/>
+        </w:category>
+        <w:types>
+          <w:type w:val="bbPlcHdr"/>
+        </w:types>
+        <w:behaviors>
+          <w:behavior w:val="content"/>
+        </w:behaviors>
+        <w:guid w:val="{63436624-AFE0-4D81-A37B-5EC7A0AAAB73}"/>
+      </w:docPartPr>
+      <w:docPartBody>
+        <w:p>
+          <w:pPr>
+            <w:pStyle w:val="55984BBB18094291A17CB7C5109CED9C"/>
+          </w:pPr>
+          <w:r>
+            <w:rPr>
+              <w:rStyle w:val="Textodemarcadordeposicin"/>
+            </w:rPr>
+            <w:t>[Autor]</w:t>
+          </w:r>
+        </w:p>
+      </w:docPartBody>
+    </w:docPart>
+  </w:docParts>
+</w:glossaryDocument>
+</file>
+
+<file path=word/glossary/fontTable.xml><?xml version="1.0" encoding="utf-8"?>
+<w:fonts xmlns:mc="http://schemas.openxmlformats.org/markup-compatibility/2006" xmlns:r="http://schemas.openxmlformats.org/officeDocument/2006/relationships" xmlns:w="http://schemas.openxmlformats.org/wordprocessingml/2006/main" xmlns:w14="http://schemas.microsoft.com/office/word/2010/wordml" xmlns:w15="http://schemas.microsoft.com/office/word/2012/wordml" xmlns:w16se="http://schemas.microsoft.com/office/word/2015/wordml/symex" mc:Ignorable="w14 w15 w16se">
+  <w:font w:name="Calibri">
+    <w:panose1 w:val="020F0502020204030204"/>
+    <w:charset w:val="00"/>
+    <w:family w:val="swiss"/>
+    <w:pitch w:val="variable"/>
+    <w:sig w:usb0="E4002EFF" w:usb1="C000247B" w:usb2="00000009" w:usb3="00000000" w:csb0="000001FF" w:csb1="00000000"/>
+  </w:font>
+  <w:font w:name="Courier New">
+    <w:panose1 w:val="02070309020205020404"/>
+    <w:charset w:val="00"/>
+    <w:family w:val="modern"/>
+    <w:pitch w:val="fixed"/>
+    <w:sig w:usb0="E0002EFF" w:usb1="C0007843" w:usb2="00000009" w:usb3="00000000" w:csb0="000001FF" w:csb1="00000000"/>
+  </w:font>
+  <w:font w:name="Times New Roman">
+    <w:panose1 w:val="02020603050405020304"/>
+    <w:charset w:val="00"/>
+    <w:family w:val="roman"/>
+    <w:pitch w:val="variable"/>
+    <w:sig w:usb0="E0002EFF" w:usb1="C000785B" w:usb2="00000009" w:usb3="00000000" w:csb0="000001FF" w:csb1="00000000"/>
+  </w:font>
+  <w:font w:name="Wingdings">
+    <w:panose1 w:val="05000000000000000000"/>
+    <w:charset w:val="02"/>
+    <w:family w:val="auto"/>
+    <w:pitch w:val="variable"/>
+    <w:sig w:usb0="00000000" w:usb1="10000000" w:usb2="00000000" w:usb3="00000000" w:csb0="80000000" w:csb1="00000000"/>
+  </w:font>
+  <w:font w:name="Symbol">
+    <w:panose1 w:val="05050102010706020507"/>
+    <w:charset w:val="02"/>
+    <w:family w:val="roman"/>
+    <w:pitch w:val="variable"/>
+    <w:sig w:usb0="00000000" w:usb1="10000000" w:usb2="00000000" w:usb3="00000000" w:csb0="80000000" w:csb1="00000000"/>
+  </w:font>
+  <w:font w:name="Calibri Light">
+    <w:panose1 w:val="020F0302020204030204"/>
+    <w:charset w:val="00"/>
+    <w:family w:val="swiss"/>
+    <w:pitch w:val="variable"/>
+    <w:sig w:usb0="E4002EFF" w:usb1="C000247B" w:usb2="00000009" w:usb3="00000000" w:csb0="000001FF" w:csb1="00000000"/>
+  </w:font>
+</w:fonts>
+</file>
+
+<file path=word/glossary/settings.xml><?xml version="1.0" encoding="utf-8"?>
+<w:settings xmlns:mc="http://schemas.openxmlformats.org/markup-compatibility/2006" xmlns:o="urn:schemas-microsoft-com:office:office" xmlns:r="http://schemas.openxmlformats.org/officeDocument/2006/relationships" xmlns:m="http://schemas.openxmlformats.org/officeDocument/2006/math" xmlns:v="urn:schemas-microsoft-com:vml" xmlns:w10="urn:schemas-microsoft-com:office:word" xmlns:w="http://schemas.openxmlformats.org/wordprocessingml/2006/main" xmlns:w14="http://schemas.microsoft.com/office/word/2010/wordml" xmlns:w15="http://schemas.microsoft.com/office/word/2012/wordml" xmlns:w16se="http://schemas.microsoft.com/office/word/2015/wordml/symex" xmlns:sl="http://schemas.openxmlformats.org/schemaLibrary/2006/main" mc:Ignorable="w14 w15 w16se">
+  <w:view w:val="normal"/>
+  <w:defaultTabStop w:val="708"/>
+  <w:hyphenationZone w:val="425"/>
+  <w:characterSpacingControl w:val="doNotCompress"/>
+  <w:compat>
+    <w:useFELayout/>
+    <w:compatSetting w:name="compatibilityMode" w:uri="http://schemas.microsoft.com/office/word" w:val="15"/>
+    <w:compatSetting w:name="overrideTableStyleFontSizeAndJustification" w:uri="http://schemas.microsoft.com/office/word" w:val="1"/>
+    <w:compatSetting w:name="enableOpenTypeFeatures" w:uri="http://schemas.microsoft.com/office/word" w:val="1"/>
+    <w:compatSetting w:name="doNotFlipMirrorIndents" w:uri="http://schemas.microsoft.com/office/word" w:val="1"/>
+    <w:compatSetting w:name="differentiateMultirowTableHeaders" w:uri="http://schemas.microsoft.com/office/word" w:val="1"/>
+  </w:compat>
+  <w:rsids>
+    <w:rsidRoot w:val="0014745E"/>
+    <w:rsid w:val="0014745E"/>
+    <w:rsid w:val="00B55209"/>
+    <w:rsid w:val="00C42706"/>
+    <w:rsid w:val="00C56108"/>
+    <w:rsid w:val="00D307BA"/>
+  </w:rsids>
+  <m:mathPr>
+    <m:mathFont m:val="Cambria Math"/>
+    <m:brkBin m:val="before"/>
+    <m:brkBinSub m:val="--"/>
+    <m:smallFrac m:val="0"/>
+    <m:dispDef/>
+    <m:lMargin m:val="0"/>
+    <m:rMargin m:val="0"/>
+    <m:defJc m:val="centerGroup"/>
+    <m:wrapIndent m:val="1440"/>
+    <m:intLim m:val="subSup"/>
+    <m:naryLim m:val="undOvr"/>
+  </m:mathPr>
+  <w:themeFontLang w:val="es-ES"/>
+  <w:clrSchemeMapping w:bg1="light1" w:t1="dark1" w:bg2="light2" w:t2="dark2" w:accent1="accent1" w:accent2="accent2" w:accent3="accent3" w:accent4="accent4" w:accent5="accent5" w:accent6="accent6" w:hyperlink="hyperlink" w:followedHyperlink="followedHyperlink"/>
+  <w:decimalSymbol w:val="."/>
+  <w:listSeparator w:val=","/>
+  <w15:chartTrackingRefBased/>
+</w:settings>
+</file>
+
+<file path=word/glossary/styles.xml><?xml version="1.0" encoding="utf-8"?>
+<w:styles xmlns:mc="http://schemas.openxmlformats.org/markup-compatibility/2006" xmlns:r="http://schemas.openxmlformats.org/officeDocument/2006/relationships" xmlns:w="http://schemas.openxmlformats.org/wordprocessingml/2006/main" xmlns:w14="http://schemas.microsoft.com/office/word/2010/wordml" xmlns:w15="http://schemas.microsoft.com/office/word/2012/wordml" xmlns:w16se="http://schemas.microsoft.com/office/word/2015/wordml/symex" mc:Ignorable="w14 w15 w16se">
+  <w:docDefaults>
+    <w:rPrDefault>
+      <w:rPr>
+        <w:rFonts w:asciiTheme="minorHAnsi" w:eastAsiaTheme="minorEastAsia" w:hAnsiTheme="minorHAnsi" w:cstheme="minorBidi"/>
+        <w:sz w:val="22"/>
+        <w:szCs w:val="22"/>
+        <w:lang w:val="es-ES" w:eastAsia="es-ES" w:bidi="ar-SA"/>
+      </w:rPr>
+    </w:rPrDefault>
+    <w:pPrDefault>
+      <w:pPr>
+        <w:spacing w:after="160" w:line="259" w:lineRule="auto"/>
+      </w:pPr>
+    </w:pPrDefault>
+  </w:docDefaults>
+  <w:latentStyles w:defLockedState="0" w:defUIPriority="99" w:defSemiHidden="0" w:defUnhideWhenUsed="0" w:defQFormat="0" w:count="371">
+    <w:lsdException w:name="Normal" w:uiPriority="0" w:qFormat="1"/>
+    <w:lsdException w:name="heading 1" w:uiPriority="9" w:qFormat="1"/>
+    <w:lsdException w:name="heading 2" w:semiHidden="1" w:uiPriority="9" w:unhideWhenUsed="1" w:qFormat="1"/>
+    <w:lsdException w:name="heading 3" w:semiHidden="1" w:uiPriority="9" w:unhideWhenUsed="1" w:qFormat="1"/>
+    <w:lsdException w:name="heading 4" w:semiHidden="1" w:uiPriority="9" w:unhideWhenUsed="1" w:qFormat="1"/>
+    <w:lsdException w:name="heading 5" w:semiHidden="1" w:uiPriority="9" w:unhideWhenUsed="1" w:qFormat="1"/>
+    <w:lsdException w:name="heading 6" w:semiHidden="1" w:uiPriority="9" w:unhideWhenUsed="1" w:qFormat="1"/>
+    <w:lsdException w:name="heading 7" w:semiHidden="1" w:uiPriority="9" w:unhideWhenUsed="1" w:qFormat="1"/>
+    <w:lsdException w:name="heading 8" w:semiHidden="1" w:uiPriority="9" w:unhideWhenUsed="1" w:qFormat="1"/>
+    <w:lsdException w:name="heading 9" w:semiHidden="1" w:uiPriority="9" w:unhideWhenUsed="1" w:qFormat="1"/>
+    <w:lsdException w:name="index 1" w:semiHidden="1" w:unhideWhenUsed="1"/>
+    <w:lsdException w:name="index 2" w:semiHidden="1" w:unhideWhenUsed="1"/>
+    <w:lsdException w:name="index 3" w:semiHidden="1" w:unhideWhenUsed="1"/>
+    <w:lsdException w:name="index 4" w:semiHidden="1" w:unhideWhenUsed="1"/>
+    <w:lsdException w:name="index 5" w:semiHidden="1" w:unhideWhenUsed="1"/>
+    <w:lsdException w:name="index 6" w:semiHidden="1" w:unhideWhenUsed="1"/>
+    <w:lsdException w:name="index 7" w:semiHidden="1" w:unhideWhenUsed="1"/>
+    <w:lsdException w:name="index 8" w:semiHidden="1" w:unhideWhenUsed="1"/>
+    <w:lsdException w:name="index 9" w:semiHidden="1" w:unhideWhenUsed="1"/>
+    <w:lsdException w:name="toc 1" w:semiHidden="1" w:uiPriority="39" w:unhideWhenUsed="1"/>
+    <w:lsdException w:name="toc 2" w:semiHidden="1" w:uiPriority="39" w:unhideWhenUsed="1"/>
+    <w:lsdException w:name="toc 3" w:semiHidden="1" w:uiPriority="39" w:unhideWhenUsed="1"/>
+    <w:lsdException w:name="toc 4" w:semiHidden="1" w:uiPriority="39" w:unhideWhenUsed="1"/>
+    <w:lsdException w:name="toc 5" w:semiHidden="1" w:uiPriority="39" w:unhideWhenUsed="1"/>
+    <w:lsdException w:name="toc 6" w:semiHidden="1" w:uiPriority="39" w:unhideWhenUsed="1"/>
+    <w:lsdException w:name="toc 7" w:semiHidden="1" w:uiPriority="39" w:unhideWhenUsed="1"/>
+    <w:lsdException w:name="toc 8" w:semiHidden="1" w:uiPriority="39" w:unhideWhenUsed="1"/>
+    <w:lsdException w:name="toc 9" w:semiHidden="1" w:uiPriority="39" w:unhideWhenUsed="1"/>
+    <w:lsdException w:name="Normal Indent" w:semiHidden="1" w:unhideWhenUsed="1"/>
+    <w:lsdException w:name="footnote text" w:semiHidden="1" w:unhideWhenUsed="1"/>
+    <w:lsdException w:name="annotation text" w:semiHidden="1" w:unhideWhenUsed="1"/>
+    <w:lsdException w:name="header" w:semiHidden="1" w:unhideWhenUsed="1"/>
+    <w:lsdException w:name="footer" w:semiHidden="1" w:unhideWhenUsed="1"/>
+    <w:lsdException w:name="index heading" w:semiHidden="1" w:unhideWhenUsed="1"/>
+    <w:lsdException w:name="caption" w:semiHidden="1" w:uiPriority="35" w:unhideWhenUsed="1" w:qFormat="1"/>
+    <w:lsdException w:name="table of figures" w:semiHidden="1" w:unhideWhenUsed="1"/>
+    <w:lsdException w:name="envelope address" w:semiHidden="1" w:unhideWhenUsed="1"/>
+    <w:lsdException w:name="envelope return" w:semiHidden="1" w:unhideWhenUsed="1"/>
+    <w:lsdException w:name="footnote reference" w:semiHidden="1" w:unhideWhenUsed="1"/>
+    <w:lsdException w:name="annotation reference" w:semiHidden="1" w:unhideWhenUsed="1"/>
+    <w:lsdException w:name="line number" w:semiHidden="1" w:unhideWhenUsed="1"/>
+    <w:lsdException w:name="page number" w:semiHidden="1" w:unhideWhenUsed="1"/>
+    <w:lsdException w:name="endnote reference" w:semiHidden="1" w:unhideWhenUsed="1"/>
+    <w:lsdException w:name="endnote text" w:semiHidden="1" w:unhideWhenUsed="1"/>
+    <w:lsdException w:name="table of authorities" w:semiHidden="1" w:unhideWhenUsed="1"/>
+    <w:lsdException w:name="macro" w:semiHidden="1" w:unhideWhenUsed="1"/>
+    <w:lsdException w:name="toa heading" w:semiHidden="1" w:unhideWhenUsed="1"/>
+    <w:lsdException w:name="List" w:semiHidden="1" w:unhideWhenUsed="1"/>
+    <w:lsdException w:name="List Bullet" w:semiHidden="1" w:unhideWhenUsed="1"/>
+    <w:lsdException w:name="List Number" w:semiHidden="1" w:unhideWhenUsed="1"/>
+    <w:lsdException w:name="List 2" w:semiHidden="1" w:unhideWhenUsed="1"/>
+    <w:lsdException w:name="List 3" w:semiHidden="1" w:unhideWhenUsed="1"/>
+    <w:lsdException w:name="List 4" w:semiHidden="1" w:unhideWhenUsed="1"/>
+    <w:lsdException w:name="List 5" w:semiHidden="1" w:unhideWhenUsed="1"/>
+    <w:lsdException w:name="List Bullet 2" w:semiHidden="1" w:unhideWhenUsed="1"/>
+    <w:lsdException w:name="List Bullet 3" w:semiHidden="1" w:unhideWhenUsed="1"/>
+    <w:lsdException w:name="List Bullet 4" w:semiHidden="1" w:unhideWhenUsed="1"/>
+    <w:lsdException w:name="List Bullet 5" w:semiHidden="1" w:unhideWhenUsed="1"/>
+    <w:lsdException w:name="List Number 2" w:semiHidden="1" w:unhideWhenUsed="1"/>
+    <w:lsdException w:name="List Number 3" w:semiHidden="1" w:unhideWhenUsed="1"/>
+    <w:lsdException w:name="List Number 4" w:semiHidden="1" w:unhideWhenUsed="1"/>
+    <w:lsdException w:name="List Number 5" w:semiHidden="1" w:unhideWhenUsed="1"/>
+    <w:lsdException w:name="Title" w:uiPriority="10" w:qFormat="1"/>
+    <w:lsdException w:name="Closing" w:semiHidden="1" w:unhideWhenUsed="1"/>
+    <w:lsdException w:name="Signature" w:semiHidden="1" w:unhideWhenUsed="1"/>
+    <w:lsdException w:name="Default Paragraph Font" w:semiHidden="1" w:uiPriority="1" w:unhideWhenUsed="1"/>
+    <w:lsdException w:name="Body Text" w:semiHidden="1" w:unhideWhenUsed="1"/>
+    <w:lsdException w:name="Body Text Indent" w:semiHidden="1" w:unhideWhenUsed="1"/>
+    <w:lsdException w:name="List Continue" w:semiHidden="1" w:unhideWhenUsed="1"/>
+    <w:lsdException w:name="List Continue 2" w:semiHidden="1" w:unhideWhenUsed="1"/>
+    <w:lsdException w:name="List Continue 3" w:semiHidden="1" w:unhideWhenUsed="1"/>
+    <w:lsdException w:name="List Continue 4" w:semiHidden="1" w:unhideWhenUsed="1"/>
+    <w:lsdException w:name="List Continue 5" w:semiHidden="1" w:unhideWhenUsed="1"/>
+    <w:lsdException w:name="Message Header" w:semiHidden="1" w:unhideWhenUsed="1"/>
+    <w:lsdException w:name="Subtitle" w:uiPriority="11" w:qFormat="1"/>
+    <w:lsdException w:name="Salutation" w:semiHidden="1" w:unhideWhenUsed="1"/>
+    <w:lsdException w:name="Date" w:semiHidden="1" w:unhideWhenUsed="1"/>
+    <w:lsdException w:name="Body Text First Indent" w:semiHidden="1" w:unhideWhenUsed="1"/>
+    <w:lsdException w:name="Body Text First Indent 2" w:semiHidden="1" w:unhideWhenUsed="1"/>
+    <w:lsdException w:name="Note Heading" w:semiHidden="1" w:unhideWhenUsed="1"/>
+    <w:lsdException w:name="Body Text 2" w:semiHidden="1" w:unhideWhenUsed="1"/>
+    <w:lsdException w:name="Body Text 3" w:semiHidden="1" w:unhideWhenUsed="1"/>
+    <w:lsdException w:name="Body Text Indent 2" w:semiHidden="1" w:unhideWhenUsed="1"/>
+    <w:lsdException w:name="Body Text Indent 3" w:semiHidden="1" w:unhideWhenUsed="1"/>
+    <w:lsdException w:name="Block Text" w:semiHidden="1" w:unhideWhenUsed="1"/>
+    <w:lsdException w:name="Hyperlink" w:semiHidden="1" w:unhideWhenUsed="1"/>
+    <w:lsdException w:name="FollowedHyperlink" w:semiHidden="1" w:unhideWhenUsed="1"/>
+    <w:lsdException w:name="Strong" w:uiPriority="22" w:qFormat="1"/>
+    <w:lsdException w:name="Emphasis" w:uiPriority="20" w:qFormat="1"/>
+    <w:lsdException w:name="Document Map" w:semiHidden="1" w:unhideWhenUsed="1"/>
+    <w:lsdException w:name="Plain Text" w:semiHidden="1" w:unhideWhenUsed="1"/>
+    <w:lsdException w:name="E-mail Signature" w:semiHidden="1" w:unhideWhenUsed="1"/>
+    <w:lsdException w:name="HTML Top of Form" w:semiHidden="1" w:unhideWhenUsed="1"/>
+    <w:lsdException w:name="HTML Bottom of Form" w:semiHidden="1" w:unhideWhenUsed="1"/>
+    <w:lsdException w:name="Normal (Web)" w:semiHidden="1" w:unhideWhenUsed="1"/>
+    <w:lsdException w:name="HTML Acronym" w:semiHidden="1" w:unhideWhenUsed="1"/>
+    <w:lsdException w:name="HTML Address" w:semiHidden="1" w:unhideWhenUsed="1"/>
+    <w:lsdException w:name="HTML Cite" w:semiHidden="1" w:unhideWhenUsed="1"/>
+    <w:lsdException w:name="HTML Code" w:semiHidden="1" w:unhideWhenUsed="1"/>
+    <w:lsdException w:name="HTML Definition" w:semiHidden="1" w:unhideWhenUsed="1"/>
+    <w:lsdException w:name="HTML Keyboard" w:semiHidden="1" w:unhideWhenUsed="1"/>
+    <w:lsdException w:name="HTML Preformatted" w:semiHidden="1" w:unhideWhenUsed="1"/>
+    <w:lsdException w:name="HTML Sample" w:semiHidden="1" w:unhideWhenUsed="1"/>
+    <w:lsdException w:name="HTML Typewriter" w:semiHidden="1" w:unhideWhenUsed="1"/>
+    <w:lsdException w:name="HTML Variable" w:semiHidden="1" w:unhideWhenUsed="1"/>
+    <w:lsdException w:name="Normal Table" w:semiHidden="1" w:unhideWhenUsed="1"/>
+    <w:lsdException w:name="annotation subject" w:semiHidden="1" w:unhideWhenUsed="1"/>
+    <w:lsdException w:name="No List" w:semiHidden="1" w:unhideWhenUsed="1"/>
+    <w:lsdException w:name="Outline List 1" w:semiHidden="1" w:unhideWhenUsed="1"/>
+    <w:lsdException w:name="Outline List 2" w:semiHidden="1" w:unhideWhenUsed="1"/>
+    <w:lsdException w:name="Outline List 3" w:semiHidden="1" w:unhideWhenUsed="1"/>
+    <w:lsdException w:name="Table Simple 1" w:semiHidden="1" w:unhideWhenUsed="1"/>
+    <w:lsdException w:name="Table Simple 2" w:semiHidden="1" w:unhideWhenUsed="1"/>
+    <w:lsdException w:name="Table Simple 3" w:semiHidden="1" w:unhideWhenUsed="1"/>
+    <w:lsdException w:name="Table Classic 1" w:semiHidden="1" w:unhideWhenUsed="1"/>
+    <w:lsdException w:name="Table Classic 2" w:semiHidden="1" w:unhideWhenUsed="1"/>
+    <w:lsdException w:name="Table Classic 3" w:semiHidden="1" w:unhideWhenUsed="1"/>
+    <w:lsdException w:name="Table Classic 4" w:semiHidden="1" w:unhideWhenUsed="1"/>
+    <w:lsdException w:name="Table Colorful 1" w:semiHidden="1" w:unhideWhenUsed="1"/>
+    <w:lsdException w:name="Table Colorful 2" w:semiHidden="1" w:unhideWhenUsed="1"/>
+    <w:lsdException w:name="Table Colorful 3" w:semiHidden="1" w:unhideWhenUsed="1"/>
+    <w:lsdException w:name="Table Columns 1" w:semiHidden="1" w:unhideWhenUsed="1"/>
+    <w:lsdException w:name="Table Columns 2" w:semiHidden="1" w:unhideWhenUsed="1"/>
+    <w:lsdException w:name="Table Columns 3" w:semiHidden="1" w:unhideWhenUsed="1"/>
+    <w:lsdException w:name="Table Columns 4" w:semiHidden="1" w:unhideWhenUsed="1"/>
+    <w:lsdException w:name="Table Columns 5" w:semiHidden="1" w:unhideWhenUsed="1"/>
+    <w:lsdException w:name="Table Grid 1" w:semiHidden="1" w:unhideWhenUsed="1"/>
+    <w:lsdException w:name="Table Grid 2" w:semiHidden="1" w:unhideWhenUsed="1"/>
+    <w:lsdException w:name="Table Grid 3" w:semiHidden="1" w:unhideWhenUsed="1"/>
+    <w:lsdException w:name="Table Grid 4" w:semiHidden="1" w:unhideWhenUsed="1"/>
+    <w:lsdException w:name="Table Grid 5" w:semiHidden="1" w:unhideWhenUsed="1"/>
+    <w:lsdException w:name="Table Grid 6" w:semiHidden="1" w:unhideWhenUsed="1"/>
+    <w:lsdException w:name="Table Grid 7" w:semiHidden="1" w:unhideWhenUsed="1"/>
+    <w:lsdException w:name="Table Grid 8" w:semiHidden="1" w:unhideWhenUsed="1"/>
+    <w:lsdException w:name="Table List 1" w:semiHidden="1" w:unhideWhenUsed="1"/>
+    <w:lsdException w:name="Table List 2" w:semiHidden="1" w:unhideWhenUsed="1"/>
+    <w:lsdException w:name="Table List 3" w:semiHidden="1" w:unhideWhenUsed="1"/>
+    <w:lsdException w:name="Table List 4" w:semiHidden="1" w:unhideWhenUsed="1"/>
+    <w:lsdException w:name="Table List 5" w:semiHidden="1" w:unhideWhenUsed="1"/>
+    <w:lsdException w:name="Table List 6" w:semiHidden="1" w:unhideWhenUsed="1"/>
+    <w:lsdException w:name="Table List 7" w:semiHidden="1" w:unhideWhenUsed="1"/>
+    <w:lsdException w:name="Table List 8" w:semiHidden="1" w:unhideWhenUsed="1"/>
+    <w:lsdException w:name="Table 3D effects 1" w:semiHidden="1" w:unhideWhenUsed="1"/>
+    <w:lsdException w:name="Table 3D effects 2" w:semiHidden="1" w:unhideWhenUsed="1"/>
+    <w:lsdException w:name="Table 3D effects 3" w:semiHidden="1" w:unhideWhenUsed="1"/>
+    <w:lsdException w:name="Table Contemporary" w:semiHidden="1" w:unhideWhenUsed="1"/>
+    <w:lsdException w:name="Table Elegant" w:semiHidden="1" w:unhideWhenUsed="1"/>
+    <w:lsdException w:name="Table Professional" w:semiHidden="1" w:unhideWhenUsed="1"/>
+    <w:lsdException w:name="Table Subtle 1" w:semiHidden="1" w:unhideWhenUsed="1"/>
+    <w:lsdException w:name="Table Subtle 2" w:semiHidden="1" w:unhideWhenUsed="1"/>
+    <w:lsdException w:name="Table Web 1" w:semiHidden="1" w:unhideWhenUsed="1"/>
+    <w:lsdException w:name="Table Web 2" w:semiHidden="1" w:unhideWhenUsed="1"/>
+    <w:lsdException w:name="Table Web 3" w:semiHidden="1" w:unhideWhenUsed="1"/>
+    <w:lsdException w:name="Balloon Text" w:semiHidden="1" w:unhideWhenUsed="1"/>
+    <w:lsdException w:name="Table Grid" w:uiPriority="39"/>
+    <w:lsdException w:name="Table Theme" w:semiHidden="1" w:unhideWhenUsed="1"/>
+    <w:lsdException w:name="Placeholder Text" w:semiHidden="1"/>
+    <w:lsdException w:name="No Spacing" w:uiPriority="1" w:qFormat="1"/>
+    <w:lsdException w:name="Light Shading" w:uiPriority="60"/>
+    <w:lsdException w:name="Light List" w:uiPriority="61"/>
+    <w:lsdException w:name="Light Grid" w:uiPriority="62"/>
+    <w:lsdException w:name="Medium Shading 1" w:uiPriority="63"/>
+    <w:lsdException w:name="Medium Shading 2" w:uiPriority="64"/>
+    <w:lsdException w:name="Medium List 1" w:uiPriority="65"/>
+    <w:lsdException w:name="Medium List 2" w:uiPriority="66"/>
+    <w:lsdException w:name="Medium Grid 1" w:uiPriority="67"/>
+    <w:lsdException w:name="Medium Grid 2" w:uiPriority="68"/>
+    <w:lsdException w:name="Medium Grid 3" w:uiPriority="69"/>
+    <w:lsdException w:name="Dark List" w:uiPriority="70"/>
+    <w:lsdException w:name="Colorful Shading" w:uiPriority="71"/>
+    <w:lsdException w:name="Colorful List" w:uiPriority="72"/>
+    <w:lsdException w:name="Colorful Grid" w:uiPriority="73"/>
+    <w:lsdException w:name="Light Shading Accent 1" w:uiPriority="60"/>
+    <w:lsdException w:name="Light List Accent 1" w:uiPriority="61"/>
+    <w:lsdException w:name="Light Grid Accent 1" w:uiPriority="62"/>
+    <w:lsdException w:name="Medium Shading 1 Accent 1" w:uiPriority="63"/>
+    <w:lsdException w:name="Medium Shading 2 Accent 1" w:uiPriority="64"/>
+    <w:lsdException w:name="Medium List 1 Accent 1" w:uiPriority="65"/>
+    <w:lsdException w:name="Revision" w:semiHidden="1"/>
+    <w:lsdException w:name="List Paragraph" w:uiPriority="34" w:qFormat="1"/>
+    <w:lsdException w:name="Quote" w:uiPriority="29" w:qFormat="1"/>
+    <w:lsdException w:name="Intense Quote" w:uiPriority="30" w:qFormat="1"/>
+    <w:lsdException w:name="Medium List 2 Accent 1" w:uiPriority="66"/>
+    <w:lsdException w:name="Medium Grid 1 Accent 1" w:uiPriority="67"/>
+    <w:lsdException w:name="Medium Grid 2 Accent 1" w:uiPriority="68"/>
+    <w:lsdException w:name="Medium Grid 3 Accent 1" w:uiPriority="69"/>
+    <w:lsdException w:name="Dark List Accent 1" w:uiPriority="70"/>
+    <w:lsdException w:name="Colorful Shading Accent 1" w:uiPriority="71"/>
+    <w:lsdException w:name="Colorful List Accent 1" w:uiPriority="72"/>
+    <w:lsdException w:name="Colorful Grid Accent 1" w:uiPriority="73"/>
+    <w:lsdException w:name="Light Shading Accent 2" w:uiPriority="60"/>
+    <w:lsdException w:name="Light List Accent 2" w:uiPriority="61"/>
+    <w:lsdException w:name="Light Grid Accent 2" w:uiPriority="62"/>
+    <w:lsdException w:name="Medium Shading 1 Accent 2" w:uiPriority="63"/>
+    <w:lsdException w:name="Medium Shading 2 Accent 2" w:uiPriority="64"/>
+    <w:lsdException w:name="Medium List 1 Accent 2" w:uiPriority="65"/>
+    <w:lsdException w:name="Medium List 2 Accent 2" w:uiPriority="66"/>
+    <w:lsdException w:name="Medium Grid 1 Accent 2" w:uiPriority="67"/>
+    <w:lsdException w:name="Medium Grid 2 Accent 2" w:uiPriority="68"/>
+    <w:lsdException w:name="Medium Grid 3 Accent 2" w:uiPriority="69"/>
+    <w:lsdException w:name="Dark List Accent 2" w:uiPriority="70"/>
+    <w:lsdException w:name="Colorful Shading Accent 2" w:uiPriority="71"/>
+    <w:lsdException w:name="Colorful List Accent 2" w:uiPriority="72"/>
+    <w:lsdException w:name="Colorful Grid Accent 2" w:uiPriority="73"/>
+    <w:lsdException w:name="Light Shading Accent 3" w:uiPriority="60"/>
+    <w:lsdException w:name="Light List Accent 3" w:uiPriority="61"/>
+    <w:lsdException w:name="Light Grid Accent 3" w:uiPriority="62"/>
+    <w:lsdException w:name="Medium Shading 1 Accent 3" w:uiPriority="63"/>
+    <w:lsdException w:name="Medium Shading 2 Accent 3" w:uiPriority="64"/>
+    <w:lsdException w:name="Medium List 1 Accent 3" w:uiPriority="65"/>
+    <w:lsdException w:name="Medium List 2 Accent 3" w:uiPriority="66"/>
+    <w:lsdException w:name="Medium Grid 1 Accent 3" w:uiPriority="67"/>
+    <w:lsdException w:name="Medium Grid 2 Accent 3" w:uiPriority="68"/>
+    <w:lsdException w:name="Medium Grid 3 Accent 3" w:uiPriority="69"/>
+    <w:lsdException w:name="Dark List Accent 3" w:uiPriority="70"/>
+    <w:lsdException w:name="Colorful Shading Accent 3" w:uiPriority="71"/>
+    <w:lsdException w:name="Colorful List Accent 3" w:uiPriority="72"/>
+    <w:lsdException w:name="Colorful Grid Accent 3" w:uiPriority="73"/>
+    <w:lsdException w:name="Light Shading Accent 4" w:uiPriority="60"/>
+    <w:lsdException w:name="Light List Accent 4" w:uiPriority="61"/>
+    <w:lsdException w:name="Light Grid Accent 4" w:uiPriority="62"/>
+    <w:lsdException w:name="Medium Shading 1 Accent 4" w:uiPriority="63"/>
+    <w:lsdException w:name="Medium Shading 2 Accent 4" w:uiPriority="64"/>
+    <w:lsdException w:name="Medium List 1 Accent 4" w:uiPriority="65"/>
+    <w:lsdException w:name="Medium List 2 Accent 4" w:uiPriority="66"/>
+    <w:lsdException w:name="Medium Grid 1 Accent 4" w:uiPriority="67"/>
+    <w:lsdException w:name="Medium Grid 2 Accent 4" w:uiPriority="68"/>
+    <w:lsdException w:name="Medium Grid 3 Accent 4" w:uiPriority="69"/>
+    <w:lsdException w:name="Dark List Accent 4" w:uiPriority="70"/>
+    <w:lsdException w:name="Colorful Shading Accent 4" w:uiPriority="71"/>
+    <w:lsdException w:name="Colorful List Accent 4" w:uiPriority="72"/>
+    <w:lsdException w:name="Colorful Grid Accent 4" w:uiPriority="73"/>
+    <w:lsdException w:name="Light Shading Accent 5" w:uiPriority="60"/>
+    <w:lsdException w:name="Light List Accent 5" w:uiPriority="61"/>
+    <w:lsdException w:name="Light Grid Accent 5" w:uiPriority="62"/>
+    <w:lsdException w:name="Medium Shading 1 Accent 5" w:uiPriority="63"/>
+    <w:lsdException w:name="Medium Shading 2 Accent 5" w:uiPriority="64"/>
+    <w:lsdException w:name="Medium List 1 Accent 5" w:uiPriority="65"/>
+    <w:lsdException w:name="Medium List 2 Accent 5" w:uiPriority="66"/>
+    <w:lsdException w:name="Medium Grid 1 Accent 5" w:uiPriority="67"/>
+    <w:lsdException w:name="Medium Grid 2 Accent 5" w:uiPriority="68"/>
+    <w:lsdException w:name="Medium Grid 3 Accent 5" w:uiPriority="69"/>
+    <w:lsdException w:name="Dark List Accent 5" w:uiPriority="70"/>
+    <w:lsdException w:name="Colorful Shading Accent 5" w:uiPriority="71"/>
+    <w:lsdException w:name="Colorful List Accent 5" w:uiPriority="72"/>
+    <w:lsdException w:name="Colorful Grid Accent 5" w:uiPriority="73"/>
+    <w:lsdException w:name="Light Shading Accent 6" w:uiPriority="60"/>
+    <w:lsdException w:name="Light List Accent 6" w:uiPriority="61"/>
+    <w:lsdException w:name="Light Grid Accent 6" w:uiPriority="62"/>
+    <w:lsdException w:name="Medium Shading 1 Accent 6" w:uiPriority="63"/>
+    <w:lsdException w:name="Medium Shading 2 Accent 6" w:uiPriority="64"/>
+    <w:lsdException w:name="Medium List 1 Accent 6" w:uiPriority="65"/>
+    <w:lsdException w:name="Medium List 2 Accent 6" w:uiPriority="66"/>
+    <w:lsdException w:name="Medium Grid 1 Accent 6" w:uiPriority="67"/>
+    <w:lsdException w:name="Medium Grid 2 Accent 6" w:uiPriority="68"/>
+    <w:lsdException w:name="Medium Grid 3 Accent 6" w:uiPriority="69"/>
+    <w:lsdException w:name="Dark List Accent 6" w:uiPriority="70"/>
+    <w:lsdException w:name="Colorful Shading Accent 6" w:uiPriority="71"/>
+    <w:lsdException w:name="Colorful List Accent 6" w:uiPriority="72"/>
+    <w:lsdException w:name="Colorful Grid Accent 6" w:uiPriority="73"/>
+    <w:lsdException w:name="Subtle Emphasis" w:uiPriority="19" w:qFormat="1"/>
+    <w:lsdException w:name="Intense Emphasis" w:uiPriority="21" w:qFormat="1"/>
+    <w:lsdException w:name="Subtle Reference" w:uiPriority="31" w:qFormat="1"/>
+    <w:lsdException w:name="Intense Reference" w:uiPriority="32" w:qFormat="1"/>
+    <w:lsdException w:name="Book Title" w:uiPriority="33" w:qFormat="1"/>
+    <w:lsdException w:name="Bibliography" w:semiHidden="1" w:uiPriority="37" w:unhideWhenUsed="1"/>
+    <w:lsdException w:name="TOC Heading" w:semiHidden="1" w:uiPriority="39" w:unhideWhenUsed="1" w:qFormat="1"/>
+    <w:lsdException w:name="Plain Table 1" w:uiPriority="41"/>
+    <w:lsdException w:name="Plain Table 2" w:uiPriority="42"/>
+    <w:lsdException w:name="Plain Table 3" w:uiPriority="43"/>
+    <w:lsdException w:name="Plain Table 4" w:uiPriority="44"/>
+    <w:lsdException w:name="Plain Table 5" w:uiPriority="45"/>
+    <w:lsdException w:name="Grid Table Light" w:uiPriority="40"/>
+    <w:lsdException w:name="Grid Table 1 Light" w:uiPriority="46"/>
+    <w:lsdException w:name="Grid Table 2" w:uiPriority="47"/>
+    <w:lsdException w:name="Grid Table 3" w:uiPriority="48"/>
+    <w:lsdException w:name="Grid Table 4" w:uiPriority="49"/>
+    <w:lsdException w:name="Grid Table 5 Dark" w:uiPriority="50"/>
+    <w:lsdException w:name="Grid Table 6 Colorful" w:uiPriority="51"/>
+    <w:lsdException w:name="Grid Table 7 Colorful" w:uiPriority="52"/>
+    <w:lsdException w:name="Grid Table 1 Light Accent 1" w:uiPriority="46"/>
+    <w:lsdException w:name="Grid Table 2 Accent 1" w:uiPriority="47"/>
+    <w:lsdException w:name="Grid Table 3 Accent 1" w:uiPriority="48"/>
+    <w:lsdException w:name="Grid Table 4 Accent 1" w:uiPriority="49"/>
+    <w:lsdException w:name="Grid Table 5 Dark Accent 1" w:uiPriority="50"/>
+    <w:lsdException w:name="Grid Table 6 Colorful Accent 1" w:uiPriority="51"/>
+    <w:lsdException w:name="Grid Table 7 Colorful Accent 1" w:uiPriority="52"/>
+    <w:lsdException w:name="Grid Table 1 Light Accent 2" w:uiPriority="46"/>
+    <w:lsdException w:name="Grid Table 2 Accent 2" w:uiPriority="47"/>
+    <w:lsdException w:name="Grid Table 3 Accent 2" w:uiPriority="48"/>
+    <w:lsdException w:name="Grid Table 4 Accent 2" w:uiPriority="49"/>
+    <w:lsdException w:name="Grid Table 5 Dark Accent 2" w:uiPriority="50"/>
+    <w:lsdException w:name="Grid Table 6 Colorful Accent 2" w:uiPriority="51"/>
+    <w:lsdException w:name="Grid Table 7 Colorful Accent 2" w:uiPriority="52"/>
+    <w:lsdException w:name="Grid Table 1 Light Accent 3" w:uiPriority="46"/>
+    <w:lsdException w:name="Grid Table 2 Accent 3" w:uiPriority="47"/>
+    <w:lsdException w:name="Grid Table 3 Accent 3" w:uiPriority="48"/>
+    <w:lsdException w:name="Grid Table 4 Accent 3" w:uiPriority="49"/>
+    <w:lsdException w:name="Grid Table 5 Dark Accent 3" w:uiPriority="50"/>
+    <w:lsdException w:name="Grid Table 6 Colorful Accent 3" w:uiPriority="51"/>
+    <w:lsdException w:name="Grid Table 7 Colorful Accent 3" w:uiPriority="52"/>
+    <w:lsdException w:name="Grid Table 1 Light Accent 4" w:uiPriority="46"/>
+    <w:lsdException w:name="Grid Table 2 Accent 4" w:uiPriority="47"/>
+    <w:lsdException w:name="Grid Table 3 Accent 4" w:uiPriority="48"/>
+    <w:lsdException w:name="Grid Table 4 Accent 4" w:uiPriority="49"/>
+    <w:lsdException w:name="Grid Table 5 Dark Accent 4" w:uiPriority="50"/>
+    <w:lsdException w:name="Grid Table 6 Colorful Accent 4" w:uiPriority="51"/>
+    <w:lsdException w:name="Grid Table 7 Colorful Accent 4" w:uiPriority="52"/>
+    <w:lsdException w:name="Grid Table 1 Light Accent 5" w:uiPriority="46"/>
+    <w:lsdException w:name="Grid Table 2 Accent 5" w:uiPriority="47"/>
+    <w:lsdException w:name="Grid Table 3 Accent 5" w:uiPriority="48"/>
+    <w:lsdException w:name="Grid Table 4 Accent 5" w:uiPriority="49"/>
+    <w:lsdException w:name="Grid Table 5 Dark Accent 5" w:uiPriority="50"/>
+    <w:lsdException w:name="Grid Table 6 Colorful Accent 5" w:uiPriority="51"/>
+    <w:lsdException w:name="Grid Table 7 Colorful Accent 5" w:uiPriority="52"/>
+    <w:lsdException w:name="Grid Table 1 Light Accent 6" w:uiPriority="46"/>
+    <w:lsdException w:name="Grid Table 2 Accent 6" w:uiPriority="47"/>
+    <w:lsdException w:name="Grid Table 3 Accent 6" w:uiPriority="48"/>
+    <w:lsdException w:name="Grid Table 4 Accent 6" w:uiPriority="49"/>
+    <w:lsdException w:name="Grid Table 5 Dark Accent 6" w:uiPriority="50"/>
+    <w:lsdException w:name="Grid Table 6 Colorful Accent 6" w:uiPriority="51"/>
+    <w:lsdException w:name="Grid Table 7 Colorful Accent 6" w:uiPriority="52"/>
+    <w:lsdException w:name="List Table 1 Light" w:uiPriority="46"/>
+    <w:lsdException w:name="List Table 2" w:uiPriority="47"/>
+    <w:lsdException w:name="List Table 3" w:uiPriority="48"/>
+    <w:lsdException w:name="List Table 4" w:uiPriority="49"/>
+    <w:lsdException w:name="List Table 5 Dark" w:uiPriority="50"/>
+    <w:lsdException w:name="List Table 6 Colorful" w:uiPriority="51"/>
+    <w:lsdException w:name="List Table 7 Colorful" w:uiPriority="52"/>
+    <w:lsdException w:name="List Table 1 Light Accent 1" w:uiPriority="46"/>
+    <w:lsdException w:name="List Table 2 Accent 1" w:uiPriority="47"/>
+    <w:lsdException w:name="List Table 3 Accent 1" w:uiPriority="48"/>
+    <w:lsdException w:name="List Table 4 Accent 1" w:uiPriority="49"/>
+    <w:lsdException w:name="List Table 5 Dark Accent 1" w:uiPriority="50"/>
+    <w:lsdException w:name="List Table 6 Colorful Accent 1" w:uiPriority="51"/>
+    <w:lsdException w:name="List Table 7 Colorful Accent 1" w:uiPriority="52"/>
+    <w:lsdException w:name="List Table 1 Light Accent 2" w:uiPriority="46"/>
+    <w:lsdException w:name="List Table 2 Accent 2" w:uiPriority="47"/>
+    <w:lsdException w:name="List Table 3 Accent 2" w:uiPriority="48"/>
+    <w:lsdException w:name="List Table 4 Accent 2" w:uiPriority="49"/>
+    <w:lsdException w:name="List Table 5 Dark Accent 2" w:uiPriority="50"/>
+    <w:lsdException w:name="List Table 6 Colorful Accent 2" w:uiPriority="51"/>
+    <w:lsdException w:name="List Table 7 Colorful Accent 2" w:uiPriority="52"/>
+    <w:lsdException w:name="List Table 1 Light Accent 3" w:uiPriority="46"/>
+    <w:lsdException w:name="List Table 2 Accent 3" w:uiPriority="47"/>
+    <w:lsdException w:name="List Table 3 Accent 3" w:uiPriority="48"/>
+    <w:lsdException w:name="List Table 4 Accent 3" w:uiPriority="49"/>
+    <w:lsdException w:name="List Table 5 Dark Accent 3" w:uiPriority="50"/>
+    <w:lsdException w:name="List Table 6 Colorful Accent 3" w:uiPriority="51"/>
+    <w:lsdException w:name="List Table 7 Colorful Accent 3" w:uiPriority="52"/>
+    <w:lsdException w:name="List Table 1 Light Accent 4" w:uiPriority="46"/>
+    <w:lsdException w:name="List Table 2 Accent 4" w:uiPriority="47"/>
+    <w:lsdException w:name="List Table 3 Accent 4" w:uiPriority="48"/>
+    <w:lsdException w:name="List Table 4 Accent 4" w:uiPriority="49"/>
+    <w:lsdException w:name="List Table 5 Dark Accent 4" w:uiPriority="50"/>
+    <w:lsdException w:name="List Table 6 Colorful Accent 4" w:uiPriority="51"/>
+    <w:lsdException w:name="List Table 7 Colorful Accent 4" w:uiPriority="52"/>
+    <w:lsdException w:name="List Table 1 Light Accent 5" w:uiPriority="46"/>
+    <w:lsdException w:name="List Table 2 Accent 5" w:uiPriority="47"/>
+    <w:lsdException w:name="List Table 3 Accent 5" w:uiPriority="48"/>
+    <w:lsdException w:name="List Table 4 Accent 5" w:uiPriority="49"/>
+    <w:lsdException w:name="List Table 5 Dark Accent 5" w:uiPriority="50"/>
+    <w:lsdException w:name="List Table 6 Colorful Accent 5" w:uiPriority="51"/>
+    <w:lsdException w:name="List Table 7 Colorful Accent 5" w:uiPriority="52"/>
+    <w:lsdException w:name="List Table 1 Light Accent 6" w:uiPriority="46"/>
+    <w:lsdException w:name="List Table 2 Accent 6" w:uiPriority="47"/>
+    <w:lsdException w:name="List Table 3 Accent 6" w:uiPriority="48"/>
+    <w:lsdException w:name="List Table 4 Accent 6" w:uiPriority="49"/>
+    <w:lsdException w:name="List Table 5 Dark Accent 6" w:uiPriority="50"/>
+    <w:lsdException w:name="List Table 6 Colorful Accent 6" w:uiPriority="51"/>
+    <w:lsdException w:name="List Table 7 Colorful Accent 6" w:uiPriority="52"/>
+  </w:latentStyles>
+  <w:style w:type="paragraph" w:default="1" w:styleId="Normal">
+    <w:name w:val="Normal"/>
+    <w:qFormat/>
+  </w:style>
+  <w:style w:type="character" w:default="1" w:styleId="Fuentedeprrafopredeter">
+    <w:name w:val="Default Paragraph Font"/>
+    <w:uiPriority w:val="1"/>
+    <w:semiHidden/>
+    <w:unhideWhenUsed/>
+  </w:style>
+  <w:style w:type="table" w:default="1" w:styleId="Tablanormal">
+    <w:name w:val="Normal Table"/>
+    <w:uiPriority w:val="99"/>
+    <w:semiHidden/>
+    <w:unhideWhenUsed/>
+    <w:tblPr>
+      <w:tblInd w:w="0" w:type="dxa"/>
+      <w:tblCellMar>
+        <w:top w:w="0" w:type="dxa"/>
+        <w:left w:w="108" w:type="dxa"/>
+        <w:bottom w:w="0" w:type="dxa"/>
+        <w:right w:w="108" w:type="dxa"/>
+      </w:tblCellMar>
+    </w:tblPr>
+  </w:style>
+  <w:style w:type="numbering" w:default="1" w:styleId="Sinlista">
+    <w:name w:val="No List"/>
+    <w:uiPriority w:val="99"/>
+    <w:semiHidden/>
+    <w:unhideWhenUsed/>
+  </w:style>
+  <w:style w:type="character" w:customStyle="1" w:styleId="Textodemarcadordeposicin">
+    <w:name w:val="Texto de marcador de posición"/>
+    <w:basedOn w:val="Fuentedeprrafopredeter"/>
+    <w:uiPriority w:val="99"/>
+    <w:semiHidden/>
+    <w:rsid w:val="0014745E"/>
+    <w:rPr>
+      <w:color w:val="808080"/>
+    </w:rPr>
+  </w:style>
+  <w:style w:type="paragraph" w:customStyle="1" w:styleId="55984BBB18094291A17CB7C5109CED9C">
+    <w:name w:val="55984BBB18094291A17CB7C5109CED9C"/>
+    <w:rsid w:val="0014745E"/>
+  </w:style>
+</w:styles>
+</file>
+
+<file path=word/glossary/webSettings.xml><?xml version="1.0" encoding="utf-8"?>
+<w:webSettings xmlns:mc="http://schemas.openxmlformats.org/markup-compatibility/2006" xmlns:r="http://schemas.openxmlformats.org/officeDocument/2006/relationships" xmlns:w="http://schemas.openxmlformats.org/wordprocessingml/2006/main" xmlns:w14="http://schemas.microsoft.com/office/word/2010/wordml" xmlns:w15="http://schemas.microsoft.com/office/word/2012/wordml" xmlns:w16se="http://schemas.microsoft.com/office/word/2015/wordml/symex" mc:Ignorable="w14 w15 w16se">
+  <w:optimizeForBrowser/>
+  <w:allowPNG/>
+</w:webSettings>
 </file>
 
 <file path=word/theme/theme1.xml><?xml version="1.0" encoding="utf-8"?>
@@ -2969,7 +5429,7 @@
 </file>
 
 <file path=customXml/itemProps1.xml><?xml version="1.0" encoding="utf-8"?>
-<ds:datastoreItem xmlns:ds="http://schemas.openxmlformats.org/officeDocument/2006/customXml" ds:itemID="{4949D153-AFA8-4FED-A757-AF8E6737F895}">
+<ds:datastoreItem xmlns:ds="http://schemas.openxmlformats.org/officeDocument/2006/customXml" ds:itemID="{B7FE220E-5F51-4FE7-8408-29A15680CE6D}">
   <ds:schemaRefs>
     <ds:schemaRef ds:uri="http://schemas.openxmlformats.org/officeDocument/2006/bibliography"/>
   </ds:schemaRefs>

</xml_diff>

<commit_message>
- Fullbody IK implemented, falta anims pa cuando giras agachado (que las sacare de ALS igual que saque las de correr y andar xd) y meter tambien las anims de las manos, y mover toda la logica del player que usaba a este otro pawn
</commit_message>
<xml_diff>
--- a/Sigils Technical Document.docx
+++ b/Sigils Technical Document.docx
@@ -1187,19 +1187,11 @@
           <w:lang w:val="en-GB"/>
         </w:rPr>
       </w:pPr>
-      <w:proofErr w:type="spellStart"/>
       <w:r>
         <w:rPr>
           <w:lang w:val="en-GB"/>
         </w:rPr>
-        <w:t>Género</w:t>
-      </w:r>
-      <w:proofErr w:type="spellEnd"/>
-      <w:r>
-        <w:rPr>
-          <w:lang w:val="en-GB"/>
-        </w:rPr>
-        <w:t>: VR Roguelike Action Sandbox RPG</w:t>
+        <w:t>Género: VR Roguelike Action Sandbox RPG</w:t>
       </w:r>
     </w:p>
     <w:p>
@@ -1231,31 +1223,7 @@
         <w:ind w:left="708"/>
       </w:pPr>
       <w:r>
-        <w:t xml:space="preserve">o El jugador en el papel de un </w:t>
-      </w:r>
-      <w:proofErr w:type="spellStart"/>
-      <w:r>
-        <w:t>outcast</w:t>
-      </w:r>
-      <w:proofErr w:type="spellEnd"/>
-      <w:r>
-        <w:t xml:space="preserve">, es transportado en un mundo </w:t>
-      </w:r>
-      <w:proofErr w:type="spellStart"/>
-      <w:r>
-        <w:t>high</w:t>
-      </w:r>
-      <w:proofErr w:type="spellEnd"/>
-      <w:r>
-        <w:t xml:space="preserve"> </w:t>
-      </w:r>
-      <w:proofErr w:type="spellStart"/>
-      <w:r>
-        <w:t>fantasy</w:t>
-      </w:r>
-      <w:proofErr w:type="spellEnd"/>
-      <w:r>
-        <w:t xml:space="preserve"> (El mundo mantiene una estética brillante y paisajes preciosos que contrastan con muchos conceptos propios de la fantasía oscura que plagan el mundo).</w:t>
+        <w:t>o El jugador en el papel de un outcast, es transportado en un mundo high fantasy (El mundo mantiene una estética brillante y paisajes preciosos que contrastan con muchos conceptos propios de la fantasía oscura que plagan el mundo).</w:t>
       </w:r>
     </w:p>
     <w:p>
@@ -1282,15 +1250,7 @@
         <w:ind w:left="708"/>
       </w:pPr>
       <w:r>
-        <w:t xml:space="preserve">o Cada Partida es una </w:t>
-      </w:r>
-      <w:proofErr w:type="gramStart"/>
-      <w:r>
-        <w:t>run única</w:t>
-      </w:r>
-      <w:proofErr w:type="gramEnd"/>
-      <w:r>
-        <w:t xml:space="preserve"> por las variaciones en la historia procedural + cómo evoluciona a medida que transcurre la partida.</w:t>
+        <w:t>o Cada Partida es una run única por las variaciones en la historia procedural + cómo evoluciona a medida que transcurre la partida.</w:t>
       </w:r>
     </w:p>
     <w:p>
@@ -1329,23 +1289,7 @@
         <w:spacing w:line="276" w:lineRule="auto"/>
       </w:pPr>
       <w:r>
-        <w:t>Sistema mágico por “runas” dinámico, sistema de combate melee y a distancia con armas y equipo medieval (</w:t>
-      </w:r>
-      <w:proofErr w:type="spellStart"/>
-      <w:r>
-        <w:t>Blade</w:t>
-      </w:r>
-      <w:proofErr w:type="spellEnd"/>
-      <w:r>
-        <w:t xml:space="preserve"> &amp; </w:t>
-      </w:r>
-      <w:proofErr w:type="spellStart"/>
-      <w:r>
-        <w:t>Sorcery</w:t>
-      </w:r>
-      <w:proofErr w:type="spellEnd"/>
-      <w:r>
-        <w:t>).</w:t>
+        <w:t>Sistema mágico por “runas” dinámico, sistema de combate melee y a distancia con armas y equipo medieval (Blade &amp; Sorcery).</w:t>
       </w:r>
     </w:p>
     <w:p>
@@ -1410,15 +1354,7 @@
         <w:spacing w:line="276" w:lineRule="auto"/>
       </w:pPr>
       <w:r>
-        <w:t xml:space="preserve">o El mundo transcurre de forma dinámica, cambiando con las acciones y consecuencias provocadas por el jugador y </w:t>
-      </w:r>
-      <w:proofErr w:type="spellStart"/>
-      <w:r>
-        <w:t>NPCs</w:t>
-      </w:r>
-      <w:proofErr w:type="spellEnd"/>
-      <w:r>
-        <w:t>. El jugador no es la única fuerza de cambio en el mundo ni la más importante.</w:t>
+        <w:t>o El mundo transcurre de forma dinámica, cambiando con las acciones y consecuencias provocadas por el jugador y NPCs. El jugador no es la única fuerza de cambio en el mundo ni la más importante.</w:t>
       </w:r>
     </w:p>
     <w:p>
@@ -1431,15 +1367,7 @@
         <w:spacing w:line="276" w:lineRule="auto"/>
       </w:pPr>
       <w:r>
-        <w:t xml:space="preserve">Sistema de dolor por niveles que simula de forma realista el efecto que tienen las heridas y el daño sobre el personaje. Es duro, pero no hasta el punto de empeorar la experiencia </w:t>
-      </w:r>
-      <w:proofErr w:type="spellStart"/>
-      <w:r>
-        <w:t>jugable</w:t>
-      </w:r>
-      <w:proofErr w:type="spellEnd"/>
-      <w:r>
-        <w:t>.</w:t>
+        <w:t>Sistema de dolor por niveles que simula de forma realista el efecto que tienen las heridas y el daño sobre el personaje. Es duro, pero no hasta el punto de empeorar la experiencia jugable.</w:t>
       </w:r>
     </w:p>
     <w:p>
@@ -1465,15 +1393,7 @@
         <w:spacing w:line="276" w:lineRule="auto"/>
       </w:pPr>
       <w:r>
-        <w:t xml:space="preserve"> Tras un tiempo predeterminado (días/meses in </w:t>
-      </w:r>
-      <w:proofErr w:type="spellStart"/>
-      <w:r>
-        <w:t>game</w:t>
-      </w:r>
-      <w:proofErr w:type="spellEnd"/>
-      <w:r>
-        <w:t xml:space="preserve"> o puede que un año), el jugador será confrontado por otro NPC similar a él en potencial y poder que le desafiará por el destino del mundo.</w:t>
+        <w:t xml:space="preserve"> Tras un tiempo predeterminado (días/meses in game o puede que un año), el jugador será confrontado por otro NPC similar a él en potencial y poder que le desafiará por el destino del mundo.</w:t>
       </w:r>
       <w:r>
         <w:br w:type="page"/>
@@ -1501,26 +1421,8 @@
         </w:numPr>
         <w:spacing w:line="276" w:lineRule="auto"/>
       </w:pPr>
-      <w:bookmarkStart w:id="0" w:name="_GoBack"/>
-      <w:bookmarkEnd w:id="0"/>
-      <w:r>
-        <w:t>“</w:t>
-      </w:r>
-      <w:proofErr w:type="spellStart"/>
-      <w:r>
-        <w:t>Oneshot</w:t>
-      </w:r>
-      <w:proofErr w:type="spellEnd"/>
-      <w:r>
-        <w:t xml:space="preserve"> </w:t>
-      </w:r>
-      <w:proofErr w:type="spellStart"/>
-      <w:r>
-        <w:t>protection</w:t>
-      </w:r>
-      <w:proofErr w:type="spellEnd"/>
-      <w:r>
-        <w:t>”, sistema que impide que el jugador muera de 1 solo ataque, dándole una oportunidad siempre.</w:t>
+      <w:r>
+        <w:t>“Oneshot protection”, sistema que impide que el jugador muera de 1 solo ataque, dándole una oportunidad siempre.</w:t>
       </w:r>
     </w:p>
     <w:p>
@@ -1533,15 +1435,7 @@
         <w:spacing w:line="276" w:lineRule="auto"/>
       </w:pPr>
       <w:r>
-        <w:t xml:space="preserve">Interacciones elementales entre el entorno y los elementos (inspirado en </w:t>
-      </w:r>
-      <w:proofErr w:type="spellStart"/>
-      <w:r>
-        <w:t>Divinity</w:t>
-      </w:r>
-      <w:proofErr w:type="spellEnd"/>
-      <w:r>
-        <w:t xml:space="preserve"> Original Sin 2).</w:t>
+        <w:t>Interacciones elementales entre el entorno y los elementos (inspirado en Divinity Original Sin 2).</w:t>
       </w:r>
     </w:p>
     <w:p>
@@ -1620,7 +1514,6 @@
         <w:pStyle w:val="Subttulo"/>
         <w:spacing w:line="276" w:lineRule="auto"/>
         <w:rPr>
-          <w:i/>
           <w:noProof/>
           <w:lang w:eastAsia="es-ES"/>
         </w:rPr>
@@ -1635,15 +1528,17 @@
           <wp:anchor distT="0" distB="0" distL="114300" distR="114300" simplePos="0" relativeHeight="251663360" behindDoc="0" locked="0" layoutInCell="1" allowOverlap="1">
             <wp:simplePos x="0" y="0"/>
             <wp:positionH relativeFrom="margin">
-              <wp:posOffset>-260985</wp:posOffset>
+              <wp:posOffset>-272204</wp:posOffset>
             </wp:positionH>
             <wp:positionV relativeFrom="paragraph">
-              <wp:posOffset>365760</wp:posOffset>
+              <wp:posOffset>483566</wp:posOffset>
             </wp:positionV>
             <wp:extent cx="6067425" cy="2522855"/>
             <wp:effectExtent l="0" t="0" r="9525" b="0"/>
             <wp:wrapSquare wrapText="bothSides"/>
-            <wp:docPr id="1" name="Imagen 1"/>
+            <wp:docPr id="1" name="Imagen 1">
+              <a:hlinkClick xmlns:a="http://schemas.openxmlformats.org/drawingml/2006/main" r:id="rId10"/>
+            </wp:docPr>
             <wp:cNvGraphicFramePr>
               <a:graphicFrameLocks xmlns:a="http://schemas.openxmlformats.org/drawingml/2006/main" noChangeAspect="1"/>
             </wp:cNvGraphicFramePr>
@@ -1655,7 +1550,7 @@
                     <pic:cNvPicPr/>
                   </pic:nvPicPr>
                   <pic:blipFill>
-                    <a:blip r:embed="rId10">
+                    <a:blip r:embed="rId11">
                       <a:extLst>
                         <a:ext uri="{28A0092B-C50C-407E-A947-70E740481C1C}">
                           <a14:useLocalDpi xmlns:a14="http://schemas.microsoft.com/office/drawing/2010/main" val="0"/>
@@ -1688,21 +1583,7 @@
         <w:rPr>
           <w:i/>
         </w:rPr>
-        <w:t>El look y “</w:t>
-      </w:r>
-      <w:proofErr w:type="spellStart"/>
-      <w:r>
-        <w:rPr>
-          <w:i/>
-        </w:rPr>
-        <w:t>feel</w:t>
-      </w:r>
-      <w:proofErr w:type="spellEnd"/>
-      <w:r>
-        <w:rPr>
-          <w:i/>
-        </w:rPr>
-        <w:t>” de todo el proyecto está sujeto a cambios, esto es sólo una prueba de capacidades técnicas.</w:t>
+        <w:t>El look y “feel” de todo el proyecto está sujeto a cambios, esto es sólo una prueba de capacidades técnicas.</w:t>
       </w:r>
       <w:r>
         <w:rPr>
@@ -1712,6 +1593,15 @@
         </w:rPr>
         <w:t xml:space="preserve"> </w:t>
       </w:r>
+      <w:r>
+        <w:rPr>
+          <w:noProof/>
+          <w:lang w:eastAsia="es-ES"/>
+        </w:rPr>
+        <w:t>Click en la imagen para ver video demostrativo:</w:t>
+      </w:r>
+      <w:bookmarkStart w:id="0" w:name="_GoBack"/>
+      <w:bookmarkEnd w:id="0"/>
     </w:p>
     <w:p>
       <w:pPr>
@@ -1762,91 +1652,7 @@
         <w:rPr>
           <w:lang w:eastAsia="es-ES"/>
         </w:rPr>
-        <w:t>Contribuyendo al sombreado están en uso “</w:t>
-      </w:r>
-      <w:proofErr w:type="spellStart"/>
-      <w:r>
-        <w:rPr>
-          <w:lang w:eastAsia="es-ES"/>
-        </w:rPr>
-        <w:t>Distance</w:t>
-      </w:r>
-      <w:proofErr w:type="spellEnd"/>
-      <w:r>
-        <w:rPr>
-          <w:lang w:eastAsia="es-ES"/>
-        </w:rPr>
-        <w:t xml:space="preserve"> Field </w:t>
-      </w:r>
-      <w:proofErr w:type="spellStart"/>
-      <w:r>
-        <w:rPr>
-          <w:lang w:eastAsia="es-ES"/>
-        </w:rPr>
-        <w:t>Shadows</w:t>
-      </w:r>
-      <w:proofErr w:type="spellEnd"/>
-      <w:r>
-        <w:rPr>
-          <w:lang w:eastAsia="es-ES"/>
-        </w:rPr>
-        <w:t>”, tanto “</w:t>
-      </w:r>
-      <w:proofErr w:type="spellStart"/>
-      <w:r>
-        <w:rPr>
-          <w:lang w:eastAsia="es-ES"/>
-        </w:rPr>
-        <w:t>Mesh</w:t>
-      </w:r>
-      <w:proofErr w:type="spellEnd"/>
-      <w:r>
-        <w:rPr>
-          <w:lang w:eastAsia="es-ES"/>
-        </w:rPr>
-        <w:t xml:space="preserve"> </w:t>
-      </w:r>
-      <w:proofErr w:type="spellStart"/>
-      <w:r>
-        <w:rPr>
-          <w:lang w:eastAsia="es-ES"/>
-        </w:rPr>
-        <w:t>Distance</w:t>
-      </w:r>
-      <w:proofErr w:type="spellEnd"/>
-      <w:r>
-        <w:rPr>
-          <w:lang w:eastAsia="es-ES"/>
-        </w:rPr>
-        <w:t xml:space="preserve"> </w:t>
-      </w:r>
-      <w:proofErr w:type="spellStart"/>
-      <w:r>
-        <w:rPr>
-          <w:lang w:eastAsia="es-ES"/>
-        </w:rPr>
-        <w:t>Fields</w:t>
-      </w:r>
-      <w:proofErr w:type="spellEnd"/>
-      <w:r>
-        <w:rPr>
-          <w:lang w:eastAsia="es-ES"/>
-        </w:rPr>
-        <w:t xml:space="preserve">” como “Global </w:t>
-      </w:r>
-      <w:proofErr w:type="spellStart"/>
-      <w:r>
-        <w:rPr>
-          <w:lang w:eastAsia="es-ES"/>
-        </w:rPr>
-        <w:t>Distance</w:t>
-      </w:r>
-      <w:proofErr w:type="spellEnd"/>
-      <w:r>
-        <w:rPr>
-          <w:lang w:eastAsia="es-ES"/>
-        </w:rPr>
-        <w:t xml:space="preserve"> Field”, que apoya sobretodo la iluminación lejana.</w:t>
+        <w:t>Contribuyendo al sombreado están en uso “Distance Field Shadows”, tanto “Mesh Distance Fields” como “Global Distance Field”, que apoya sobretodo la iluminación lejana.</w:t>
       </w:r>
     </w:p>
     <w:p>
@@ -1865,105 +1671,7 @@
         <w:rPr>
           <w:lang w:eastAsia="es-ES"/>
         </w:rPr>
-        <w:t xml:space="preserve">Mapeado de 4 km^2 creado con </w:t>
-      </w:r>
-      <w:proofErr w:type="spellStart"/>
-      <w:r>
-        <w:rPr>
-          <w:lang w:eastAsia="es-ES"/>
-        </w:rPr>
-        <w:t>TerreSculptor</w:t>
-      </w:r>
-      <w:proofErr w:type="spellEnd"/>
-      <w:r>
-        <w:rPr>
-          <w:lang w:eastAsia="es-ES"/>
-        </w:rPr>
-        <w:t>, dividido con “</w:t>
-      </w:r>
-      <w:proofErr w:type="spellStart"/>
-      <w:r>
-        <w:rPr>
-          <w:lang w:eastAsia="es-ES"/>
-        </w:rPr>
-        <w:t>World</w:t>
-      </w:r>
-      <w:proofErr w:type="spellEnd"/>
-      <w:r>
-        <w:rPr>
-          <w:lang w:eastAsia="es-ES"/>
-        </w:rPr>
-        <w:t xml:space="preserve"> </w:t>
-      </w:r>
-      <w:proofErr w:type="spellStart"/>
-      <w:r>
-        <w:rPr>
-          <w:lang w:eastAsia="es-ES"/>
-        </w:rPr>
-        <w:t>Composition</w:t>
-      </w:r>
-      <w:proofErr w:type="spellEnd"/>
-      <w:r>
-        <w:rPr>
-          <w:lang w:eastAsia="es-ES"/>
-        </w:rPr>
-        <w:t>” con “</w:t>
-      </w:r>
-      <w:proofErr w:type="spellStart"/>
-      <w:r>
-        <w:rPr>
-          <w:lang w:eastAsia="es-ES"/>
-        </w:rPr>
-        <w:t>stream</w:t>
-      </w:r>
-      <w:proofErr w:type="spellEnd"/>
-      <w:r>
-        <w:rPr>
-          <w:lang w:eastAsia="es-ES"/>
-        </w:rPr>
-        <w:t xml:space="preserve">” de nivel según distancia del jugador (carga progresiva similar a la de </w:t>
-      </w:r>
-      <w:proofErr w:type="spellStart"/>
-      <w:r>
-        <w:rPr>
-          <w:lang w:eastAsia="es-ES"/>
-        </w:rPr>
-        <w:t>The</w:t>
-      </w:r>
-      <w:proofErr w:type="spellEnd"/>
-      <w:r>
-        <w:rPr>
-          <w:lang w:eastAsia="es-ES"/>
-        </w:rPr>
-        <w:t xml:space="preserve"> Elder </w:t>
-      </w:r>
-      <w:proofErr w:type="spellStart"/>
-      <w:r>
-        <w:rPr>
-          <w:lang w:eastAsia="es-ES"/>
-        </w:rPr>
-        <w:t>Scrolls</w:t>
-      </w:r>
-      <w:proofErr w:type="spellEnd"/>
-      <w:r>
-        <w:rPr>
-          <w:lang w:eastAsia="es-ES"/>
-        </w:rPr>
-        <w:t xml:space="preserve"> 5 </w:t>
-      </w:r>
-      <w:proofErr w:type="spellStart"/>
-      <w:r>
-        <w:rPr>
-          <w:lang w:eastAsia="es-ES"/>
-        </w:rPr>
-        <w:t>Skyrim</w:t>
-      </w:r>
-      <w:proofErr w:type="spellEnd"/>
-      <w:r>
-        <w:rPr>
-          <w:lang w:eastAsia="es-ES"/>
-        </w:rPr>
-        <w:t>).</w:t>
+        <w:t>Mapeado de 4 km^2 creado con TerreSculptor, dividido con “World Composition” con “stream” de nivel según distancia del jugador (carga progresiva similar a la de The Elder Scrolls 5 Skyrim).</w:t>
       </w:r>
     </w:p>
     <w:p>
@@ -2001,49 +1709,7 @@
         <w:rPr>
           <w:lang w:eastAsia="es-ES"/>
         </w:rPr>
-        <w:t xml:space="preserve">“Deep </w:t>
-      </w:r>
-      <w:proofErr w:type="spellStart"/>
-      <w:r>
-        <w:rPr>
-          <w:lang w:eastAsia="es-ES"/>
-        </w:rPr>
-        <w:t>Learning</w:t>
-      </w:r>
-      <w:proofErr w:type="spellEnd"/>
-      <w:r>
-        <w:rPr>
-          <w:lang w:eastAsia="es-ES"/>
-        </w:rPr>
-        <w:t xml:space="preserve"> </w:t>
-      </w:r>
-      <w:proofErr w:type="spellStart"/>
-      <w:r>
-        <w:rPr>
-          <w:lang w:eastAsia="es-ES"/>
-        </w:rPr>
-        <w:t>Super</w:t>
-      </w:r>
-      <w:proofErr w:type="spellEnd"/>
-      <w:r>
-        <w:rPr>
-          <w:lang w:eastAsia="es-ES"/>
-        </w:rPr>
-        <w:t xml:space="preserve"> </w:t>
-      </w:r>
-      <w:proofErr w:type="spellStart"/>
-      <w:r>
-        <w:rPr>
-          <w:lang w:eastAsia="es-ES"/>
-        </w:rPr>
-        <w:t>Sampling</w:t>
-      </w:r>
-      <w:proofErr w:type="spellEnd"/>
-      <w:r>
-        <w:rPr>
-          <w:lang w:eastAsia="es-ES"/>
-        </w:rPr>
-        <w:t>” para mantener el rendimiento estable.</w:t>
+        <w:t>“Deep Learning Super Sampling” para mantener el rendimiento estable.</w:t>
       </w:r>
     </w:p>
     <w:p>
@@ -2062,49 +1728,7 @@
         <w:rPr>
           <w:lang w:eastAsia="es-ES"/>
         </w:rPr>
-        <w:t>Iluminación volumétrica mediante el uso extensivo de “</w:t>
-      </w:r>
-      <w:proofErr w:type="spellStart"/>
-      <w:r>
-        <w:rPr>
-          <w:lang w:eastAsia="es-ES"/>
-        </w:rPr>
-        <w:t>Volumetric</w:t>
-      </w:r>
-      <w:proofErr w:type="spellEnd"/>
-      <w:r>
-        <w:rPr>
-          <w:lang w:eastAsia="es-ES"/>
-        </w:rPr>
-        <w:t xml:space="preserve"> </w:t>
-      </w:r>
-      <w:proofErr w:type="spellStart"/>
-      <w:r>
-        <w:rPr>
-          <w:lang w:eastAsia="es-ES"/>
-        </w:rPr>
-        <w:t>height</w:t>
-      </w:r>
-      <w:proofErr w:type="spellEnd"/>
-      <w:r>
-        <w:rPr>
-          <w:lang w:eastAsia="es-ES"/>
-        </w:rPr>
-        <w:t xml:space="preserve"> </w:t>
-      </w:r>
-      <w:proofErr w:type="spellStart"/>
-      <w:r>
-        <w:rPr>
-          <w:lang w:eastAsia="es-ES"/>
-        </w:rPr>
-        <w:t>fog</w:t>
-      </w:r>
-      <w:proofErr w:type="spellEnd"/>
-      <w:r>
-        <w:rPr>
-          <w:lang w:eastAsia="es-ES"/>
-        </w:rPr>
-        <w:t>”.</w:t>
+        <w:t>Iluminación volumétrica mediante el uso extensivo de “Volumetric height fog”.</w:t>
       </w:r>
     </w:p>
     <w:p>
@@ -2123,35 +1747,7 @@
         <w:rPr>
           <w:lang w:eastAsia="es-ES"/>
         </w:rPr>
-        <w:t>Alta resolución de texturas del suelo mediante el uso de “</w:t>
-      </w:r>
-      <w:proofErr w:type="spellStart"/>
-      <w:r>
-        <w:rPr>
-          <w:lang w:eastAsia="es-ES"/>
-        </w:rPr>
-        <w:t>Runtime</w:t>
-      </w:r>
-      <w:proofErr w:type="spellEnd"/>
-      <w:r>
-        <w:rPr>
-          <w:lang w:eastAsia="es-ES"/>
-        </w:rPr>
-        <w:t xml:space="preserve"> Virtual </w:t>
-      </w:r>
-      <w:proofErr w:type="spellStart"/>
-      <w:r>
-        <w:rPr>
-          <w:lang w:eastAsia="es-ES"/>
-        </w:rPr>
-        <w:t>Texturing</w:t>
-      </w:r>
-      <w:proofErr w:type="spellEnd"/>
-      <w:r>
-        <w:rPr>
-          <w:lang w:eastAsia="es-ES"/>
-        </w:rPr>
-        <w:t>”, que, a su vez, es utilizado para colocar las piedras y las hierbas pequeñas de forma dinámica sin necesidad de tener que ponerlas a mano.</w:t>
+        <w:t>Alta resolución de texturas del suelo mediante el uso de “Runtime Virtual Texturing”, que, a su vez, es utilizado para colocar las piedras y las hierbas pequeñas de forma dinámica sin necesidad de tener que ponerlas a mano.</w:t>
       </w:r>
     </w:p>
     <w:p>
@@ -2170,21 +1766,7 @@
         <w:rPr>
           <w:lang w:eastAsia="es-ES"/>
         </w:rPr>
-        <w:t>Combinado con el RTV, está el uso de un “</w:t>
-      </w:r>
-      <w:proofErr w:type="spellStart"/>
-      <w:r>
-        <w:rPr>
-          <w:lang w:eastAsia="es-ES"/>
-        </w:rPr>
-        <w:t>Splatmap</w:t>
-      </w:r>
-      <w:proofErr w:type="spellEnd"/>
-      <w:r>
-        <w:rPr>
-          <w:lang w:eastAsia="es-ES"/>
-        </w:rPr>
-        <w:t>” que pinta el entorno entero con las texturas correctas grosso modo que luego pueden ser sobrescritas mediante el uso de capas extras</w:t>
+        <w:t>Combinado con el RTV, está el uso de un “Splatmap” que pinta el entorno entero con las texturas correctas grosso modo que luego pueden ser sobrescritas mediante el uso de capas extras</w:t>
       </w:r>
     </w:p>
     <w:p>
@@ -2203,35 +1785,7 @@
         <w:rPr>
           <w:lang w:eastAsia="es-ES"/>
         </w:rPr>
-        <w:t>Para las texturas de los objetos que no son plantas, como las casas, la torre, etc. se utiliza “</w:t>
-      </w:r>
-      <w:proofErr w:type="spellStart"/>
-      <w:r>
-        <w:rPr>
-          <w:lang w:eastAsia="es-ES"/>
-        </w:rPr>
-        <w:t>Streaming</w:t>
-      </w:r>
-      <w:proofErr w:type="spellEnd"/>
-      <w:r>
-        <w:rPr>
-          <w:lang w:eastAsia="es-ES"/>
-        </w:rPr>
-        <w:t xml:space="preserve"> Virtual </w:t>
-      </w:r>
-      <w:proofErr w:type="spellStart"/>
-      <w:r>
-        <w:rPr>
-          <w:lang w:eastAsia="es-ES"/>
-        </w:rPr>
-        <w:t>Textures</w:t>
-      </w:r>
-      <w:proofErr w:type="spellEnd"/>
-      <w:r>
-        <w:rPr>
-          <w:lang w:eastAsia="es-ES"/>
-        </w:rPr>
-        <w:t>” que reduce su impacto vs el método tradicional de carga de</w:t>
+        <w:t>Para las texturas de los objetos que no son plantas, como las casas, la torre, etc. se utiliza “Streaming Virtual Textures” que reduce su impacto vs el método tradicional de carga de</w:t>
       </w:r>
     </w:p>
     <w:p>
@@ -2269,21 +1823,7 @@
         <w:rPr>
           <w:lang w:eastAsia="es-ES"/>
         </w:rPr>
-        <w:t>Todo el follaje está animado desde material y es controlado desde un único “</w:t>
-      </w:r>
-      <w:proofErr w:type="spellStart"/>
-      <w:r>
-        <w:rPr>
-          <w:lang w:eastAsia="es-ES"/>
-        </w:rPr>
-        <w:t>asset</w:t>
-      </w:r>
-      <w:proofErr w:type="spellEnd"/>
-      <w:r>
-        <w:rPr>
-          <w:lang w:eastAsia="es-ES"/>
-        </w:rPr>
-        <w:t>” que contiene los parámetros de intensidad y dirección del viento, afecta a todo por igual y esa es su limitación en su implementación actual.</w:t>
+        <w:t>Todo el follaje está animado desde material y es controlado desde un único “asset” que contiene los parámetros de intensidad y dirección del viento, afecta a todo por igual y esa es su limitación en su implementación actual.</w:t>
       </w:r>
     </w:p>
     <w:p>
@@ -2547,16 +2087,8 @@
         <w:rPr>
           <w:lang w:eastAsia="es-ES"/>
         </w:rPr>
-        <w:t xml:space="preserve">Son plantillas narrativas que mediante variables y las entidades históricas, determinan los cambios en las relaciones y los objetivos de los </w:t>
-      </w:r>
-      <w:proofErr w:type="spellStart"/>
-      <w:r>
-        <w:rPr>
-          <w:lang w:eastAsia="es-ES"/>
-        </w:rPr>
-        <w:t>NPCs</w:t>
-      </w:r>
-      <w:proofErr w:type="spellEnd"/>
+        <w:t>Son plantillas narrativas que mediante variables y las entidades históricas, determinan los cambios en las relaciones y los objetivos de los NPCs</w:t>
+      </w:r>
       <w:r>
         <w:rPr>
           <w:lang w:eastAsia="es-ES"/>
@@ -2611,7 +2143,6 @@
         </w:rPr>
         <w:t xml:space="preserve">Realmente no hay una lógica que los una, es una cronología de eventos aleatorios según proximidad que tenga un poco de sentido, que luego en las descripciones de texto en los lugares donde el jugador pueda ser expuesto a esto, esas descripciones realizadas con texto rico crearán una </w:t>
       </w:r>
-      <w:proofErr w:type="spellStart"/>
       <w:r>
         <w:rPr>
           <w:i/>
@@ -2619,7 +2150,6 @@
         </w:rPr>
         <w:t>apofenia</w:t>
       </w:r>
-      <w:proofErr w:type="spellEnd"/>
       <w:r>
         <w:rPr>
           <w:lang w:eastAsia="es-ES"/>
@@ -2662,21 +2192,7 @@
         <w:rPr>
           <w:lang w:eastAsia="es-ES"/>
         </w:rPr>
-        <w:t xml:space="preserve">Los eventos se exponen al jugador mediante conversaciones con </w:t>
-      </w:r>
-      <w:proofErr w:type="spellStart"/>
-      <w:r>
-        <w:rPr>
-          <w:lang w:eastAsia="es-ES"/>
-        </w:rPr>
-        <w:t>NPCs</w:t>
-      </w:r>
-      <w:proofErr w:type="spellEnd"/>
-      <w:r>
-        <w:rPr>
-          <w:lang w:eastAsia="es-ES"/>
-        </w:rPr>
-        <w:t xml:space="preserve"> y/o manuscritos que ya reflejan todas las variables de las plantillas aplicadas de forma coherente.</w:t>
+        <w:t>Los eventos se exponen al jugador mediante conversaciones con NPCs y/o manuscritos que ya reflejan todas las variables de las plantillas aplicadas de forma coherente.</w:t>
       </w:r>
     </w:p>
     <w:p>
@@ -4589,6 +4105,17 @@
       <w:spacing w:val="15"/>
     </w:rPr>
   </w:style>
+  <w:style w:type="character" w:styleId="Hipervnculo">
+    <w:name w:val="Hyperlink"/>
+    <w:basedOn w:val="Fuentedeprrafopredeter"/>
+    <w:uiPriority w:val="99"/>
+    <w:unhideWhenUsed/>
+    <w:rsid w:val="000A31EE"/>
+    <w:rPr>
+      <w:color w:val="0563C1" w:themeColor="hyperlink"/>
+      <w:u w:val="single"/>
+    </w:rPr>
+  </w:style>
 </w:styles>
 </file>
 
@@ -4694,6 +4221,7 @@
     <w:rsid w:val="0014745E"/>
     <w:rsid w:val="00B55209"/>
     <w:rsid w:val="00C42706"/>
+    <w:rsid w:val="00C447EE"/>
     <w:rsid w:val="00C56108"/>
     <w:rsid w:val="00D307BA"/>
   </w:rsids>
@@ -5429,7 +4957,7 @@
 </file>
 
 <file path=customXml/itemProps1.xml><?xml version="1.0" encoding="utf-8"?>
-<ds:datastoreItem xmlns:ds="http://schemas.openxmlformats.org/officeDocument/2006/customXml" ds:itemID="{B7FE220E-5F51-4FE7-8408-29A15680CE6D}">
+<ds:datastoreItem xmlns:ds="http://schemas.openxmlformats.org/officeDocument/2006/customXml" ds:itemID="{F31E683C-22A5-4497-8CF1-A7BFBE7243C7}">
   <ds:schemaRefs>
     <ds:schemaRef ds:uri="http://schemas.openxmlformats.org/officeDocument/2006/bibliography"/>
   </ds:schemaRefs>

</xml_diff>